<commit_message>
code database ssms studio
</commit_message>
<xml_diff>
--- a/Bao_Cao/BaoCaoDATN.docx
+++ b/Bao_Cao/BaoCaoDATN.docx
@@ -7,7 +7,6 @@
         <w:tabs>
           <w:tab w:val="left" w:pos="1605"/>
         </w:tabs>
-        <w:spacing w:line="276" w:lineRule="auto"/>
         <w:ind w:right="1138" w:firstLine="0"/>
         <w:rPr>
           <w:rFonts w:cs="Times New Roman"/>
@@ -18,91 +17,12 @@
       </w:pPr>
       <w:bookmarkStart w:id="0" w:name="_Toc54818171"/>
       <w:bookmarkStart w:id="1" w:name="_Toc73975428"/>
-      <w:r>
-        <w:rPr>
-          <w:rFonts w:cs="Times New Roman"/>
-          <w:b/>
-          <w:noProof/>
-          <w:color w:val="000000" w:themeColor="text1"/>
-          <w:szCs w:val="26"/>
-        </w:rPr>
-        <w:drawing>
-          <wp:anchor distT="0" distB="0" distL="114300" distR="114300" simplePos="0" relativeHeight="251659264" behindDoc="1" locked="0" layoutInCell="1" allowOverlap="1" wp14:anchorId="053C19CB" wp14:editId="6DB632CC">
-            <wp:simplePos x="0" y="0"/>
-            <wp:positionH relativeFrom="margin">
-              <wp:align>left</wp:align>
-            </wp:positionH>
-            <wp:positionV relativeFrom="paragraph">
-              <wp:posOffset>-288925</wp:posOffset>
-            </wp:positionV>
-            <wp:extent cx="6009138" cy="8431618"/>
-            <wp:effectExtent l="19050" t="19050" r="10795" b="26670"/>
-            <wp:wrapNone/>
-            <wp:docPr id="17" name="Picture 17" descr="khung doi"/>
-            <wp:cNvGraphicFramePr>
-              <a:graphicFrameLocks xmlns:a="http://schemas.openxmlformats.org/drawingml/2006/main" noChangeAspect="1"/>
-            </wp:cNvGraphicFramePr>
-            <a:graphic xmlns:a="http://schemas.openxmlformats.org/drawingml/2006/main">
-              <a:graphicData uri="http://schemas.openxmlformats.org/drawingml/2006/picture">
-                <pic:pic xmlns:pic="http://schemas.openxmlformats.org/drawingml/2006/picture">
-                  <pic:nvPicPr>
-                    <pic:cNvPr id="0" name="Picture 2" descr="khung doi"/>
-                    <pic:cNvPicPr>
-                      <a:picLocks noChangeAspect="1" noChangeArrowheads="1"/>
-                    </pic:cNvPicPr>
-                  </pic:nvPicPr>
-                  <pic:blipFill>
-                    <a:blip r:embed="rId8" cstate="print">
-                      <a:extLst>
-                        <a:ext uri="{28A0092B-C50C-407E-A947-70E740481C1C}">
-                          <a14:useLocalDpi xmlns:a14="http://schemas.microsoft.com/office/drawing/2010/main" val="0"/>
-                        </a:ext>
-                      </a:extLst>
-                    </a:blip>
-                    <a:srcRect/>
-                    <a:stretch>
-                      <a:fillRect/>
-                    </a:stretch>
-                  </pic:blipFill>
-                  <pic:spPr bwMode="auto">
-                    <a:xfrm>
-                      <a:off x="0" y="0"/>
-                      <a:ext cx="6009138" cy="8431618"/>
-                    </a:xfrm>
-                    <a:prstGeom prst="rect">
-                      <a:avLst/>
-                    </a:prstGeom>
-                    <a:solidFill>
-                      <a:srgbClr val="0000FF"/>
-                    </a:solidFill>
-                    <a:ln w="9525">
-                      <a:solidFill>
-                        <a:srgbClr val="0000FF"/>
-                      </a:solidFill>
-                      <a:miter lim="800000"/>
-                      <a:headEnd/>
-                      <a:tailEnd/>
-                    </a:ln>
-                  </pic:spPr>
-                </pic:pic>
-              </a:graphicData>
-            </a:graphic>
-            <wp14:sizeRelH relativeFrom="page">
-              <wp14:pctWidth>0</wp14:pctWidth>
-            </wp14:sizeRelH>
-            <wp14:sizeRelV relativeFrom="page">
-              <wp14:pctHeight>0</wp14:pctHeight>
-            </wp14:sizeRelV>
-          </wp:anchor>
-        </w:drawing>
-      </w:r>
     </w:p>
     <w:p>
       <w:pPr>
         <w:tabs>
           <w:tab w:val="left" w:pos="1605"/>
         </w:tabs>
-        <w:spacing w:line="276" w:lineRule="auto"/>
         <w:ind w:left="993" w:right="1138"/>
         <w:jc w:val="center"/>
         <w:rPr>
@@ -145,7 +65,6 @@
         <w:tabs>
           <w:tab w:val="left" w:pos="1605"/>
         </w:tabs>
-        <w:spacing w:line="276" w:lineRule="auto"/>
         <w:rPr>
           <w:rFonts w:cs="Times New Roman"/>
           <w:b/>
@@ -187,8 +106,6 @@
         <w:tabs>
           <w:tab w:val="left" w:pos="1605"/>
         </w:tabs>
-        <w:spacing w:line="276" w:lineRule="auto"/>
-        <w:ind w:left="993" w:right="1138"/>
         <w:jc w:val="center"/>
         <w:rPr>
           <w:rFonts w:cs="Times New Roman"/>
@@ -197,20 +114,6 @@
           <w:szCs w:val="26"/>
         </w:rPr>
       </w:pPr>
-    </w:p>
-    <w:p>
-      <w:pPr>
-        <w:tabs>
-          <w:tab w:val="left" w:pos="1605"/>
-        </w:tabs>
-        <w:spacing w:line="276" w:lineRule="auto"/>
-        <w:jc w:val="center"/>
-        <w:rPr>
-          <w:rFonts w:cs="Times New Roman"/>
-          <w:color w:val="000000" w:themeColor="text1"/>
-          <w:szCs w:val="26"/>
-        </w:rPr>
-      </w:pPr>
       <w:r>
         <w:rPr>
           <w:rFonts w:cs="Times New Roman"/>
@@ -219,7 +122,7 @@
           <w:szCs w:val="26"/>
         </w:rPr>
         <w:drawing>
-          <wp:inline distT="0" distB="0" distL="0" distR="0" wp14:anchorId="7BF5F16F" wp14:editId="253C1D52">
+          <wp:inline distT="0" distB="0" distL="0" distR="0" wp14:anchorId="338288A6" wp14:editId="31C1067F">
             <wp:extent cx="942975" cy="942975"/>
             <wp:effectExtent l="0" t="0" r="9525" b="9525"/>
             <wp:docPr id="20" name="Picture 20"/>
@@ -234,7 +137,7 @@
                     <pic:cNvPicPr/>
                   </pic:nvPicPr>
                   <pic:blipFill>
-                    <a:blip r:embed="rId9">
+                    <a:blip r:embed="rId8">
                       <a:extLst>
                         <a:ext uri="{28A0092B-C50C-407E-A947-70E740481C1C}">
                           <a14:useLocalDpi xmlns:a14="http://schemas.microsoft.com/office/drawing/2010/main" val="0"/>
@@ -264,11 +167,12 @@
     <w:p>
       <w:pPr>
         <w:tabs>
-          <w:tab w:val="left" w:pos="4184"/>
+          <w:tab w:val="left" w:pos="1605"/>
         </w:tabs>
-        <w:spacing w:line="276" w:lineRule="auto"/>
-        <w:rPr>
-          <w:rFonts w:cs="Times New Roman"/>
+        <w:jc w:val="center"/>
+        <w:rPr>
+          <w:rFonts w:cs="Times New Roman"/>
+          <w:b/>
           <w:color w:val="000000" w:themeColor="text1"/>
           <w:szCs w:val="26"/>
         </w:rPr>
@@ -276,10 +180,28 @@
       <w:r>
         <w:rPr>
           <w:rFonts w:cs="Times New Roman"/>
+          <w:b/>
           <w:color w:val="000000" w:themeColor="text1"/>
           <w:szCs w:val="26"/>
         </w:rPr>
-        <w:tab/>
+        <w:t>ĐỒ ÁN TỐT NGHIỆP</w:t>
+      </w:r>
+    </w:p>
+    <w:p>
+      <w:pPr>
+        <w:pStyle w:val="NoSpacing"/>
+        <w:jc w:val="center"/>
+        <w:rPr>
+          <w:b/>
+          <w:shd w:val="clear" w:color="auto" w:fill="FFFFFF"/>
+        </w:rPr>
+      </w:pPr>
+      <w:r>
+        <w:rPr>
+          <w:b/>
+          <w:shd w:val="clear" w:color="auto" w:fill="FFFFFF"/>
+        </w:rPr>
+        <w:t>CHUYÊN NGÀNH CÔNG NGHỆ KỸ THUẬT ĐIỆN, ĐIỆN TỬ</w:t>
       </w:r>
     </w:p>
     <w:p>
@@ -287,8 +209,7 @@
         <w:tabs>
           <w:tab w:val="left" w:pos="1605"/>
         </w:tabs>
-        <w:spacing w:line="276" w:lineRule="auto"/>
-        <w:jc w:val="center"/>
+        <w:ind w:firstLine="0"/>
         <w:rPr>
           <w:rFonts w:cs="Times New Roman"/>
           <w:b/>
@@ -296,41 +217,60 @@
           <w:szCs w:val="26"/>
         </w:rPr>
       </w:pPr>
-      <w:r>
-        <w:rPr>
-          <w:rFonts w:cs="Times New Roman"/>
-          <w:b/>
-          <w:color w:val="000000" w:themeColor="text1"/>
-          <w:szCs w:val="26"/>
-        </w:rPr>
-        <w:t>ĐỒ ÁN TỐT NGHIỆP</w:t>
-      </w:r>
     </w:p>
     <w:p>
       <w:pPr>
         <w:tabs>
           <w:tab w:val="left" w:pos="1605"/>
         </w:tabs>
-        <w:spacing w:line="276" w:lineRule="auto"/>
-        <w:jc w:val="center"/>
         <w:rPr>
           <w:rFonts w:cs="Times New Roman"/>
           <w:b/>
+          <w:i/>
           <w:color w:val="000000" w:themeColor="text1"/>
           <w:szCs w:val="26"/>
         </w:rPr>
       </w:pPr>
+      <w:r>
+        <w:rPr>
+          <w:rFonts w:cs="Times New Roman"/>
+          <w:b/>
+          <w:i/>
+          <w:color w:val="000000" w:themeColor="text1"/>
+          <w:szCs w:val="26"/>
+        </w:rPr>
+        <w:t>Đ</w:t>
+      </w:r>
+      <w:r>
+        <w:rPr>
+          <w:rFonts w:cs="Times New Roman"/>
+          <w:b/>
+          <w:i/>
+          <w:color w:val="000000" w:themeColor="text1"/>
+          <w:szCs w:val="26"/>
+        </w:rPr>
+        <w:t>ề tài:</w:t>
+      </w:r>
+      <w:r>
+        <w:rPr>
+          <w:rFonts w:cs="Times New Roman"/>
+          <w:b/>
+          <w:i/>
+          <w:color w:val="000000" w:themeColor="text1"/>
+          <w:szCs w:val="26"/>
+        </w:rPr>
+        <w:t xml:space="preserve"> </w:t>
+      </w:r>
     </w:p>
     <w:p>
       <w:pPr>
         <w:tabs>
           <w:tab w:val="left" w:pos="1605"/>
         </w:tabs>
-        <w:spacing w:line="276" w:lineRule="auto"/>
-        <w:ind w:left="284"/>
-        <w:rPr>
-          <w:rFonts w:cs="Times New Roman"/>
-          <w:b/>
+        <w:ind w:left="993" w:right="996"/>
+        <w:jc w:val="center"/>
+        <w:rPr>
+          <w:rFonts w:cs="Times New Roman"/>
           <w:i/>
           <w:color w:val="000000" w:themeColor="text1"/>
           <w:szCs w:val="26"/>
@@ -339,12 +279,38 @@
       <w:r>
         <w:rPr>
           <w:rFonts w:cs="Times New Roman"/>
-          <w:b/>
           <w:i/>
           <w:color w:val="000000" w:themeColor="text1"/>
           <w:szCs w:val="26"/>
         </w:rPr>
-        <w:t xml:space="preserve">ĐỀ TÀI: </w:t>
+        <w:t>XÂY DỰNG ỨNG DỤ</w:t>
+      </w:r>
+      <w:r>
+        <w:rPr>
+          <w:rFonts w:cs="Times New Roman"/>
+          <w:i/>
+          <w:color w:val="000000" w:themeColor="text1"/>
+          <w:szCs w:val="26"/>
+        </w:rPr>
+        <w:t>NG IOT</w:t>
+      </w:r>
+      <w:r>
+        <w:rPr>
+          <w:rFonts w:cs="Times New Roman"/>
+          <w:i/>
+          <w:color w:val="000000" w:themeColor="text1"/>
+          <w:szCs w:val="26"/>
+        </w:rPr>
+        <w:t xml:space="preserve"> </w:t>
+      </w:r>
+      <w:r>
+        <w:rPr>
+          <w:rFonts w:cs="Times New Roman"/>
+          <w:i/>
+          <w:color w:val="000000" w:themeColor="text1"/>
+          <w:szCs w:val="26"/>
+        </w:rPr>
+        <w:t>TRÊN NỀN TẢNG WINDOWS</w:t>
       </w:r>
     </w:p>
     <w:p>
@@ -352,7 +318,6 @@
         <w:tabs>
           <w:tab w:val="left" w:pos="1605"/>
         </w:tabs>
-        <w:spacing w:line="276" w:lineRule="auto"/>
         <w:ind w:left="993" w:right="996"/>
         <w:jc w:val="center"/>
         <w:rPr>
@@ -369,34 +334,7 @@
           <w:color w:val="000000" w:themeColor="text1"/>
           <w:szCs w:val="26"/>
         </w:rPr>
-        <w:t>XÂY DỰNG ỨNG DỤ</w:t>
-      </w:r>
-      <w:r>
-        <w:rPr>
-          <w:rFonts w:cs="Times New Roman"/>
-          <w:i/>
-          <w:color w:val="000000" w:themeColor="text1"/>
-          <w:szCs w:val="26"/>
-        </w:rPr>
-        <w:t>NG IOT</w:t>
-      </w:r>
-      <w:r>
-        <w:rPr>
-          <w:rFonts w:cs="Times New Roman"/>
-          <w:i/>
-          <w:color w:val="000000" w:themeColor="text1"/>
-          <w:szCs w:val="26"/>
-        </w:rPr>
-        <w:t xml:space="preserve"> </w:t>
-      </w:r>
-      <w:r>
-        <w:rPr>
-          <w:rFonts w:cs="Times New Roman"/>
-          <w:i/>
-          <w:color w:val="000000" w:themeColor="text1"/>
-          <w:szCs w:val="26"/>
-        </w:rPr>
-        <w:t>TRÊN NỀN TẢNG WINDOWS</w:t>
+        <w:t>VÀ REACT NATIVE ĐIỀU KHIỂN CÔNG TẮC THÔNG MINH</w:t>
       </w:r>
     </w:p>
     <w:p>
@@ -404,32 +342,6 @@
         <w:tabs>
           <w:tab w:val="left" w:pos="1605"/>
         </w:tabs>
-        <w:spacing w:line="276" w:lineRule="auto"/>
-        <w:ind w:left="993" w:right="996"/>
-        <w:jc w:val="center"/>
-        <w:rPr>
-          <w:rFonts w:cs="Times New Roman"/>
-          <w:i/>
-          <w:color w:val="000000" w:themeColor="text1"/>
-          <w:szCs w:val="26"/>
-        </w:rPr>
-      </w:pPr>
-      <w:r>
-        <w:rPr>
-          <w:rFonts w:cs="Times New Roman"/>
-          <w:i/>
-          <w:color w:val="000000" w:themeColor="text1"/>
-          <w:szCs w:val="26"/>
-        </w:rPr>
-        <w:t>VÀ REACT NATIVE ĐIỀU KHIỂN CÔNG TẮC THÔNG MINH</w:t>
-      </w:r>
-    </w:p>
-    <w:p>
-      <w:pPr>
-        <w:tabs>
-          <w:tab w:val="left" w:pos="1605"/>
-        </w:tabs>
-        <w:spacing w:line="276" w:lineRule="auto"/>
         <w:ind w:left="993" w:right="996"/>
         <w:jc w:val="center"/>
         <w:rPr>
@@ -460,6 +372,9 @@
         <w:gridCol w:w="3235"/>
       </w:tblGrid>
       <w:tr>
+        <w:trPr>
+          <w:trHeight w:val="420"/>
+        </w:trPr>
         <w:tc>
           <w:tcPr>
             <w:tcW w:w="2970" w:type="dxa"/>
@@ -469,7 +384,7 @@
               <w:tabs>
                 <w:tab w:val="left" w:pos="1605"/>
               </w:tabs>
-              <w:spacing w:line="276" w:lineRule="auto"/>
+              <w:spacing w:line="360" w:lineRule="auto"/>
               <w:rPr>
                 <w:rFonts w:cs="Times New Roman"/>
                 <w:color w:val="000000" w:themeColor="text1"/>
@@ -479,10 +394,88 @@
             <w:r>
               <w:rPr>
                 <w:rFonts w:cs="Times New Roman"/>
+                <w:b/>
+                <w:noProof/>
                 <w:color w:val="000000" w:themeColor="text1"/>
                 <w:szCs w:val="26"/>
               </w:rPr>
-              <w:t xml:space="preserve">Giáo viên hướng dẫn                     </w:t>
+              <w:drawing>
+                <wp:anchor distT="0" distB="0" distL="114300" distR="114300" simplePos="0" relativeHeight="251659264" behindDoc="1" locked="0" layoutInCell="1" allowOverlap="1" wp14:anchorId="552306D5" wp14:editId="3BCA0B45">
+                  <wp:simplePos x="0" y="0"/>
+                  <wp:positionH relativeFrom="margin">
+                    <wp:posOffset>-1150620</wp:posOffset>
+                  </wp:positionH>
+                  <wp:positionV relativeFrom="paragraph">
+                    <wp:posOffset>-5034280</wp:posOffset>
+                  </wp:positionV>
+                  <wp:extent cx="6009005" cy="8431530"/>
+                  <wp:effectExtent l="19050" t="19050" r="10795" b="26670"/>
+                  <wp:wrapNone/>
+                  <wp:docPr id="17" name="Picture 17" descr="khung doi"/>
+                  <wp:cNvGraphicFramePr>
+                    <a:graphicFrameLocks xmlns:a="http://schemas.openxmlformats.org/drawingml/2006/main" noChangeAspect="1"/>
+                  </wp:cNvGraphicFramePr>
+                  <a:graphic xmlns:a="http://schemas.openxmlformats.org/drawingml/2006/main">
+                    <a:graphicData uri="http://schemas.openxmlformats.org/drawingml/2006/picture">
+                      <pic:pic xmlns:pic="http://schemas.openxmlformats.org/drawingml/2006/picture">
+                        <pic:nvPicPr>
+                          <pic:cNvPr id="0" name="Picture 2" descr="khung doi"/>
+                          <pic:cNvPicPr>
+                            <a:picLocks noChangeAspect="1" noChangeArrowheads="1"/>
+                          </pic:cNvPicPr>
+                        </pic:nvPicPr>
+                        <pic:blipFill>
+                          <a:blip r:embed="rId9" cstate="print">
+                            <a:extLst>
+                              <a:ext uri="{28A0092B-C50C-407E-A947-70E740481C1C}">
+                                <a14:useLocalDpi xmlns:a14="http://schemas.microsoft.com/office/drawing/2010/main" val="0"/>
+                              </a:ext>
+                            </a:extLst>
+                          </a:blip>
+                          <a:srcRect/>
+                          <a:stretch>
+                            <a:fillRect/>
+                          </a:stretch>
+                        </pic:blipFill>
+                        <pic:spPr bwMode="auto">
+                          <a:xfrm>
+                            <a:off x="0" y="0"/>
+                            <a:ext cx="6009005" cy="8431530"/>
+                          </a:xfrm>
+                          <a:prstGeom prst="rect">
+                            <a:avLst/>
+                          </a:prstGeom>
+                          <a:solidFill>
+                            <a:srgbClr val="0000FF"/>
+                          </a:solidFill>
+                          <a:ln w="9525">
+                            <a:solidFill>
+                              <a:srgbClr val="0000FF"/>
+                            </a:solidFill>
+                            <a:miter lim="800000"/>
+                            <a:headEnd/>
+                            <a:tailEnd/>
+                          </a:ln>
+                        </pic:spPr>
+                      </pic:pic>
+                    </a:graphicData>
+                  </a:graphic>
+                  <wp14:sizeRelH relativeFrom="page">
+                    <wp14:pctWidth>0</wp14:pctWidth>
+                  </wp14:sizeRelH>
+                  <wp14:sizeRelV relativeFrom="page">
+                    <wp14:pctHeight>0</wp14:pctHeight>
+                  </wp14:sizeRelV>
+                </wp:anchor>
+              </w:drawing>
+            </w:r>
+            <w:r>
+              <w:rPr>
+                <w:rFonts w:cs="Times New Roman"/>
+                <w:color w:val="000000" w:themeColor="text1"/>
+                <w:szCs w:val="26"/>
+              </w:rPr>
+              <w:t>Sinh viên thực hiện</w:t>
             </w:r>
           </w:p>
         </w:tc>
@@ -495,7 +488,7 @@
               <w:tabs>
                 <w:tab w:val="left" w:pos="1605"/>
               </w:tabs>
-              <w:spacing w:line="276" w:lineRule="auto"/>
+              <w:spacing w:line="360" w:lineRule="auto"/>
               <w:rPr>
                 <w:rFonts w:cs="Times New Roman"/>
                 <w:color w:val="000000" w:themeColor="text1"/>
@@ -508,21 +501,16 @@
                 <w:color w:val="000000" w:themeColor="text1"/>
                 <w:szCs w:val="26"/>
               </w:rPr>
-              <w:t>:  TS Lê Văn Chung</w:t>
-            </w:r>
-          </w:p>
-          <w:p>
-            <w:pPr>
-              <w:tabs>
-                <w:tab w:val="left" w:pos="1605"/>
-              </w:tabs>
-              <w:spacing w:line="276" w:lineRule="auto"/>
+              <w:t xml:space="preserve">:  </w:t>
+            </w:r>
+            <w:r>
               <w:rPr>
                 <w:rFonts w:cs="Times New Roman"/>
                 <w:color w:val="000000" w:themeColor="text1"/>
                 <w:szCs w:val="26"/>
               </w:rPr>
-            </w:pPr>
+              <w:t>Phan Ngọc Phong</w:t>
+            </w:r>
           </w:p>
         </w:tc>
       </w:tr>
@@ -536,7 +524,7 @@
               <w:tabs>
                 <w:tab w:val="left" w:pos="1605"/>
               </w:tabs>
-              <w:spacing w:line="276" w:lineRule="auto"/>
+              <w:spacing w:line="360" w:lineRule="auto"/>
               <w:rPr>
                 <w:rFonts w:cs="Times New Roman"/>
                 <w:color w:val="000000" w:themeColor="text1"/>
@@ -549,7 +537,7 @@
                 <w:color w:val="000000" w:themeColor="text1"/>
                 <w:szCs w:val="26"/>
               </w:rPr>
-              <w:t xml:space="preserve">Sinh viên thực hiện                             </w:t>
+              <w:t xml:space="preserve">Giáo viên hướng dẫn                     </w:t>
             </w:r>
           </w:p>
         </w:tc>
@@ -562,7 +550,7 @@
               <w:tabs>
                 <w:tab w:val="left" w:pos="1605"/>
               </w:tabs>
-              <w:spacing w:line="276" w:lineRule="auto"/>
+              <w:spacing w:line="360" w:lineRule="auto"/>
               <w:rPr>
                 <w:rFonts w:cs="Times New Roman"/>
                 <w:color w:val="000000" w:themeColor="text1"/>
@@ -575,21 +563,32 @@
                 <w:color w:val="000000" w:themeColor="text1"/>
                 <w:szCs w:val="26"/>
               </w:rPr>
-              <w:t>:  Phan Ngọc Phong</w:t>
-            </w:r>
-          </w:p>
-          <w:p>
-            <w:pPr>
-              <w:tabs>
-                <w:tab w:val="left" w:pos="1605"/>
-              </w:tabs>
-              <w:spacing w:line="276" w:lineRule="auto"/>
+              <w:t xml:space="preserve">:  </w:t>
+            </w:r>
+            <w:r>
               <w:rPr>
                 <w:rFonts w:cs="Times New Roman"/>
                 <w:color w:val="000000" w:themeColor="text1"/>
                 <w:szCs w:val="26"/>
               </w:rPr>
-            </w:pPr>
+              <w:t xml:space="preserve"> </w:t>
+            </w:r>
+            <w:r>
+              <w:rPr>
+                <w:rFonts w:cs="Times New Roman"/>
+                <w:color w:val="000000" w:themeColor="text1"/>
+                <w:szCs w:val="26"/>
+              </w:rPr>
+              <w:t>TS Lê Văn Chung</w:t>
+            </w:r>
+            <w:r>
+              <w:rPr>
+                <w:rFonts w:cs="Times New Roman"/>
+                <w:color w:val="000000" w:themeColor="text1"/>
+                <w:szCs w:val="26"/>
+              </w:rPr>
+              <w:t xml:space="preserve"> </w:t>
+            </w:r>
           </w:p>
         </w:tc>
       </w:tr>
@@ -603,7 +602,7 @@
               <w:tabs>
                 <w:tab w:val="left" w:pos="1605"/>
               </w:tabs>
-              <w:spacing w:line="276" w:lineRule="auto"/>
+              <w:spacing w:line="360" w:lineRule="auto"/>
               <w:rPr>
                 <w:rFonts w:cs="Times New Roman"/>
                 <w:color w:val="000000" w:themeColor="text1"/>
@@ -629,7 +628,7 @@
               <w:tabs>
                 <w:tab w:val="left" w:pos="1605"/>
               </w:tabs>
-              <w:spacing w:line="276" w:lineRule="auto"/>
+              <w:spacing w:line="360" w:lineRule="auto"/>
               <w:rPr>
                 <w:rFonts w:cs="Times New Roman"/>
                 <w:color w:val="000000" w:themeColor="text1"/>
@@ -660,97 +659,6 @@
               </w:rPr>
               <w:t>KTĐ ĐT K16A</w:t>
             </w:r>
-          </w:p>
-        </w:tc>
-      </w:tr>
-      <w:tr>
-        <w:tc>
-          <w:tcPr>
-            <w:tcW w:w="2970" w:type="dxa"/>
-          </w:tcPr>
-          <w:p>
-            <w:pPr>
-              <w:tabs>
-                <w:tab w:val="left" w:pos="1605"/>
-              </w:tabs>
-              <w:spacing w:line="276" w:lineRule="auto"/>
-              <w:rPr>
-                <w:rFonts w:cs="Times New Roman"/>
-                <w:color w:val="000000" w:themeColor="text1"/>
-                <w:szCs w:val="26"/>
-              </w:rPr>
-            </w:pPr>
-          </w:p>
-          <w:p>
-            <w:pPr>
-              <w:tabs>
-                <w:tab w:val="left" w:pos="1605"/>
-              </w:tabs>
-              <w:spacing w:line="276" w:lineRule="auto"/>
-              <w:rPr>
-                <w:rFonts w:cs="Times New Roman"/>
-                <w:color w:val="000000" w:themeColor="text1"/>
-                <w:szCs w:val="26"/>
-              </w:rPr>
-            </w:pPr>
-          </w:p>
-          <w:p>
-            <w:pPr>
-              <w:tabs>
-                <w:tab w:val="left" w:pos="1605"/>
-              </w:tabs>
-              <w:spacing w:line="276" w:lineRule="auto"/>
-              <w:rPr>
-                <w:rFonts w:cs="Times New Roman"/>
-                <w:color w:val="000000" w:themeColor="text1"/>
-                <w:szCs w:val="26"/>
-              </w:rPr>
-            </w:pPr>
-          </w:p>
-          <w:p>
-            <w:pPr>
-              <w:tabs>
-                <w:tab w:val="left" w:pos="1605"/>
-              </w:tabs>
-              <w:spacing w:line="276" w:lineRule="auto"/>
-              <w:rPr>
-                <w:rFonts w:cs="Times New Roman"/>
-                <w:color w:val="000000" w:themeColor="text1"/>
-                <w:szCs w:val="26"/>
-              </w:rPr>
-            </w:pPr>
-          </w:p>
-          <w:p>
-            <w:pPr>
-              <w:tabs>
-                <w:tab w:val="left" w:pos="1605"/>
-              </w:tabs>
-              <w:spacing w:line="276" w:lineRule="auto"/>
-              <w:ind w:firstLine="0"/>
-              <w:rPr>
-                <w:rFonts w:cs="Times New Roman"/>
-                <w:color w:val="000000" w:themeColor="text1"/>
-                <w:szCs w:val="26"/>
-              </w:rPr>
-            </w:pPr>
-          </w:p>
-        </w:tc>
-        <w:tc>
-          <w:tcPr>
-            <w:tcW w:w="3235" w:type="dxa"/>
-          </w:tcPr>
-          <w:p>
-            <w:pPr>
-              <w:tabs>
-                <w:tab w:val="left" w:pos="1605"/>
-              </w:tabs>
-              <w:spacing w:line="276" w:lineRule="auto"/>
-              <w:rPr>
-                <w:rFonts w:cs="Times New Roman"/>
-                <w:color w:val="000000" w:themeColor="text1"/>
-                <w:szCs w:val="26"/>
-              </w:rPr>
-            </w:pPr>
           </w:p>
         </w:tc>
       </w:tr>
@@ -760,7 +668,6 @@
         <w:tabs>
           <w:tab w:val="left" w:pos="1605"/>
         </w:tabs>
-        <w:spacing w:line="276" w:lineRule="auto"/>
         <w:rPr>
           <w:rFonts w:cs="Times New Roman"/>
           <w:color w:val="000000" w:themeColor="text1"/>
@@ -773,7 +680,6 @@
         <w:tabs>
           <w:tab w:val="left" w:pos="1605"/>
         </w:tabs>
-        <w:spacing w:line="276" w:lineRule="auto"/>
         <w:rPr>
           <w:rFonts w:cs="Times New Roman"/>
           <w:color w:val="000000" w:themeColor="text1"/>
@@ -786,7 +692,6 @@
         <w:tabs>
           <w:tab w:val="left" w:pos="1605"/>
         </w:tabs>
-        <w:spacing w:line="276" w:lineRule="auto"/>
         <w:rPr>
           <w:rFonts w:cs="Times New Roman"/>
           <w:color w:val="000000" w:themeColor="text1"/>
@@ -799,7 +704,6 @@
         <w:tabs>
           <w:tab w:val="left" w:pos="1605"/>
         </w:tabs>
-        <w:spacing w:line="276" w:lineRule="auto"/>
         <w:rPr>
           <w:rFonts w:cs="Times New Roman"/>
           <w:color w:val="000000" w:themeColor="text1"/>
@@ -812,7 +716,6 @@
         <w:tabs>
           <w:tab w:val="left" w:pos="1605"/>
         </w:tabs>
-        <w:spacing w:line="276" w:lineRule="auto"/>
         <w:rPr>
           <w:rFonts w:cs="Times New Roman"/>
           <w:i/>
@@ -826,7 +729,6 @@
         <w:tabs>
           <w:tab w:val="left" w:pos="1605"/>
         </w:tabs>
-        <w:spacing w:line="276" w:lineRule="auto"/>
         <w:jc w:val="center"/>
         <w:rPr>
           <w:rFonts w:cs="Times New Roman"/>
@@ -835,6 +737,30 @@
           <w:szCs w:val="26"/>
         </w:rPr>
       </w:pPr>
+    </w:p>
+    <w:p>
+      <w:pPr>
+        <w:tabs>
+          <w:tab w:val="left" w:pos="2277"/>
+        </w:tabs>
+        <w:ind w:firstLine="0"/>
+        <w:jc w:val="center"/>
+        <w:rPr>
+          <w:rFonts w:eastAsiaTheme="majorEastAsia" w:cs="Times New Roman"/>
+          <w:i/>
+          <w:color w:val="000000" w:themeColor="text1"/>
+          <w:szCs w:val="26"/>
+        </w:rPr>
+      </w:pPr>
+      <w:r>
+        <w:rPr>
+          <w:rFonts w:eastAsiaTheme="majorEastAsia" w:cs="Times New Roman"/>
+          <w:i/>
+          <w:color w:val="000000" w:themeColor="text1"/>
+          <w:szCs w:val="26"/>
+        </w:rPr>
+        <w:t>Thái Nguyên ngày 31 tháng 10 năm 2021</w:t>
+      </w:r>
     </w:p>
     <w:p>
       <w:pPr>
@@ -845,54 +771,14 @@
           <w:szCs w:val="26"/>
         </w:rPr>
       </w:pPr>
-    </w:p>
-    <w:p>
-      <w:pPr>
-        <w:rPr>
-          <w:rFonts w:eastAsiaTheme="majorEastAsia" w:cs="Times New Roman"/>
+      <w:r>
+        <w:rPr>
+          <w:rFonts w:cs="Times New Roman"/>
           <w:b/>
-          <w:color w:val="000000" w:themeColor="text1"/>
-          <w:szCs w:val="26"/>
-        </w:rPr>
-      </w:pPr>
-    </w:p>
-    <w:p>
-      <w:pPr>
-        <w:rPr>
-          <w:rFonts w:eastAsiaTheme="majorEastAsia" w:cs="Times New Roman"/>
-          <w:b/>
-          <w:color w:val="000000" w:themeColor="text1"/>
-          <w:szCs w:val="26"/>
-        </w:rPr>
-      </w:pPr>
-    </w:p>
-    <w:p>
-      <w:pPr>
-        <w:rPr>
-          <w:rFonts w:eastAsiaTheme="majorEastAsia" w:cs="Times New Roman"/>
-          <w:b/>
-          <w:color w:val="000000" w:themeColor="text1"/>
-          <w:szCs w:val="26"/>
-        </w:rPr>
-      </w:pPr>
-      <w:r>
-        <w:rPr>
-          <w:rFonts w:cs="Times New Roman"/>
-          <w:b/>
           <w:szCs w:val="26"/>
         </w:rPr>
         <w:br w:type="page"/>
       </w:r>
-    </w:p>
-    <w:p>
-      <w:pPr>
-        <w:pStyle w:val="NoSpacing"/>
-        <w:rPr>
-          <w:rFonts w:eastAsiaTheme="majorEastAsia" w:cs="Times New Roman"/>
-          <w:color w:val="000000" w:themeColor="text1"/>
-          <w:szCs w:val="26"/>
-        </w:rPr>
-      </w:pPr>
     </w:p>
     <w:p>
       <w:pPr>
@@ -916,6 +802,7 @@
           <w:b/>
           <w:szCs w:val="26"/>
         </w:rPr>
+        <w:lastRenderedPageBreak/>
         <w:t>LỜI NÓI ĐẦU</w:t>
       </w:r>
       <w:bookmarkEnd w:id="0"/>
@@ -923,20 +810,14 @@
       <w:bookmarkEnd w:id="2"/>
     </w:p>
     <w:p>
-      <w:pPr>
-        <w:pStyle w:val="NoSpacing"/>
-        <w:ind w:firstLine="432"/>
-        <w:rPr>
-          <w:rFonts w:cs="Times New Roman"/>
-          <w:szCs w:val="26"/>
-        </w:rPr>
-      </w:pPr>
-      <w:r>
-        <w:rPr>
-          <w:rFonts w:cs="Times New Roman"/>
-          <w:szCs w:val="26"/>
-        </w:rPr>
-        <w:t>Nếu như Cách mạng công nghiệp đầu tiên sử dụng năng lượng nước và hơi nước để cơ giới hóa sản xuất. Cuộc cách mạng lần 2 diễn ra nhờ ứng dụng điện năng để sản xuất hàng loạt. Cuộc cách mạng lần 3 sử dụng điện tử và công nghệ thông tin để tự động hóa sản xuất. Bây giờ, cuộc Cách mạng Công nghiệp Thứ tư đang nảy nở từ cuộc cách mạng lần ba, nó kết hợp các công nghệ lại với nhau, làm mờ ranh giới giữa vật lý, kỹ thuật số và sinh học. Cách mạng</w:t>
+      <w:r>
+        <w:t>Nếu như Cách mạng công nghiệp đầu tiên sử dụng năng lượng nước và hơi nước để cơ giới hóa sản xuất. Cuộc cách mạng lần 2 diễn ra nhờ ứng dụng điện năng để sản xuất hàng loạt. Cuộc cách mạng lần 3 sử dụng điện tử và công nghệ thông tin để tự động hóa sản xuất. Bây giờ, cuộc Cách mạng Công nghiệ</w:t>
+      </w:r>
+      <w:r>
+        <w:t>p t</w:t>
+      </w:r>
+      <w:r>
+        <w:t>hứ tư đang nảy nở từ cuộc cách mạng lần ba, nó kết hợp các công nghệ lại với nhau, làm mờ ranh giới giữa vật lý, kỹ thuật số và sinh học. Cách mạng</w:t>
       </w:r>
       <w:r>
         <w:rPr>
@@ -951,17 +832,11 @@
         <w:t>công nghệ 4.0</w:t>
       </w:r>
       <w:r>
-        <w:rPr>
-          <w:rFonts w:cs="Times New Roman"/>
-          <w:szCs w:val="26"/>
-        </w:rPr>
         <w:t> tạo điều kiện thuận lợi cho việc tạo ra các nhà máy thông minh, sự phát triển của internet vạn vật giúp tạo ra bản sao ảo của thế giới vật lý, cho phép mọi người ở khắp nơi trên thế giới kết nối với nhau thông qua mạng internet dịch vụ qua các thiết bị di động ở mọi lúc, mọi nơi.</w:t>
       </w:r>
     </w:p>
     <w:p>
       <w:pPr>
-        <w:pStyle w:val="NoSpacing"/>
-        <w:ind w:firstLine="432"/>
         <w:rPr>
           <w:rFonts w:cs="Times New Roman"/>
           <w:szCs w:val="26"/>
@@ -975,12 +850,32 @@
           <w:rFonts w:cs="Times New Roman"/>
           <w:szCs w:val="26"/>
         </w:rPr>
-        <w:t> thúc đẩy chuyển đổi kỹ thuật số của sản xuất thông qua việc tích hợp các hệ thống và quy trình khác nhau trước đây thông qua các hệ thống máy tính được kết nối với nhau qua chuỗi cung ứng và giá trị. Cách mạng Công nghiệp 4.0 đang báo hiệu một sự thay đổi trong bối cảnh sản xuất truyền thống bao gồm ba xu hướng công nghệ thúc đẩy sự chuyển đổi này: kết nối, thông minh và tự động hóa linh hoạt .</w:t>
-      </w:r>
-    </w:p>
-    <w:p>
-      <w:pPr>
-        <w:spacing w:line="276" w:lineRule="auto"/>
+        <w:t> thúc đẩy chuyển đổi kỹ thuật số của sản xuất thông qua việc tích hợp các hệ thống và quy trình khác nhau trước đây thông qua các hệ thống máy tính được kết nối với nhau qua chuỗi cung ứng và giá trị. Cách mạng Công nghiệp 4.0 đang báo hiệu một sự thay đổi trong bối cảnh sản xuất truyền thống bao gồm ba xu hướng công nghệ thúc đẩy sự chuyển đổi này: kết nối, thông minh và tự động hóa linh hoạt</w:t>
+      </w:r>
+      <w:r>
+        <w:rPr>
+          <w:rFonts w:cs="Times New Roman"/>
+          <w:szCs w:val="26"/>
+        </w:rPr>
+        <w:t xml:space="preserve"> </w:t>
+      </w:r>
+      <w:r>
+        <w:rPr>
+          <w:rFonts w:cs="Times New Roman"/>
+          <w:szCs w:val="26"/>
+        </w:rPr>
+        <w:t>(IOT)</w:t>
+      </w:r>
+      <w:r>
+        <w:rPr>
+          <w:rFonts w:cs="Times New Roman"/>
+          <w:szCs w:val="26"/>
+        </w:rPr>
+        <w:t xml:space="preserve"> .</w:t>
+      </w:r>
+    </w:p>
+    <w:p>
+      <w:pPr>
         <w:rPr>
           <w:rFonts w:cs="Times New Roman"/>
           <w:color w:val="000000" w:themeColor="text1"/>
@@ -1099,8 +994,6 @@
         </w:rPr>
         <w:t>TS Lê Văn Chung</w:t>
       </w:r>
-      <w:bookmarkStart w:id="3" w:name="_GoBack"/>
-      <w:bookmarkEnd w:id="3"/>
       <w:r>
         <w:rPr>
           <w:rFonts w:cs="Times New Roman"/>
@@ -1125,9 +1018,6 @@
     </w:p>
     <w:p>
       <w:pPr>
-        <w:tabs>
-          <w:tab w:val="left" w:pos="3975"/>
-        </w:tabs>
         <w:rPr>
           <w:rFonts w:cs="Times New Roman"/>
           <w:szCs w:val="26"/>
@@ -1178,9 +1068,9 @@
           <w:szCs w:val="26"/>
         </w:rPr>
       </w:pPr>
-      <w:bookmarkStart w:id="4" w:name="_Toc54818172"/>
-      <w:bookmarkStart w:id="5" w:name="_Toc73975429"/>
-      <w:bookmarkStart w:id="6" w:name="_Toc82849555"/>
+      <w:bookmarkStart w:id="3" w:name="_Toc54818172"/>
+      <w:bookmarkStart w:id="4" w:name="_Toc73975429"/>
+      <w:bookmarkStart w:id="5" w:name="_Toc82849555"/>
       <w:r>
         <w:rPr>
           <w:rFonts w:cs="Times New Roman"/>
@@ -1190,9 +1080,9 @@
         <w:lastRenderedPageBreak/>
         <w:t>MỤC LỤC</w:t>
       </w:r>
+      <w:bookmarkEnd w:id="3"/>
       <w:bookmarkEnd w:id="4"/>
       <w:bookmarkEnd w:id="5"/>
-      <w:bookmarkEnd w:id="6"/>
     </w:p>
     <w:sdt>
       <w:sdtPr>
@@ -1219,6 +1109,7 @@
         <w:p>
           <w:pPr>
             <w:pStyle w:val="TOCHeading"/>
+            <w:spacing w:line="360" w:lineRule="auto"/>
           </w:pPr>
         </w:p>
         <w:p>
@@ -4532,10 +4423,10 @@
           <w:szCs w:val="26"/>
         </w:rPr>
       </w:pPr>
-      <w:bookmarkStart w:id="7" w:name="_Toc54818173"/>
-      <w:bookmarkStart w:id="8" w:name="_Toc73975430"/>
-      <w:bookmarkStart w:id="9" w:name="_Toc82849556"/>
-      <w:bookmarkStart w:id="10" w:name="_Toc54818174"/>
+      <w:bookmarkStart w:id="6" w:name="_Toc54818173"/>
+      <w:bookmarkStart w:id="7" w:name="_Toc73975430"/>
+      <w:bookmarkStart w:id="8" w:name="_Toc82849556"/>
+      <w:bookmarkStart w:id="9" w:name="_Toc54818174"/>
       <w:r>
         <w:rPr>
           <w:rFonts w:cs="Times New Roman"/>
@@ -4545,9 +4436,9 @@
         <w:lastRenderedPageBreak/>
         <w:t>DANH MỤC HÌNH ẢNH</w:t>
       </w:r>
+      <w:bookmarkEnd w:id="6"/>
       <w:bookmarkEnd w:id="7"/>
       <w:bookmarkEnd w:id="8"/>
-      <w:bookmarkEnd w:id="9"/>
     </w:p>
     <w:p>
       <w:pPr>
@@ -8470,8 +8361,8 @@
           <w:b/>
         </w:rPr>
       </w:pPr>
-      <w:bookmarkStart w:id="11" w:name="_Toc73975431"/>
-      <w:bookmarkStart w:id="12" w:name="_Toc82849557"/>
+      <w:bookmarkStart w:id="10" w:name="_Toc73975431"/>
+      <w:bookmarkStart w:id="11" w:name="_Toc82849557"/>
       <w:r>
         <w:rPr>
           <w:b/>
@@ -8712,15 +8603,8 @@
       <w:r>
         <w:br w:type="page"/>
       </w:r>
-    </w:p>
-    <w:p>
-      <w:pPr>
-        <w:pStyle w:val="NoSpacing"/>
-        <w:rPr>
-          <w:rFonts w:eastAsiaTheme="majorEastAsia"/>
-          <w:color w:val="000000" w:themeColor="text1"/>
-        </w:rPr>
-      </w:pPr>
+      <w:bookmarkStart w:id="12" w:name="_GoBack"/>
+      <w:bookmarkEnd w:id="12"/>
     </w:p>
     <w:p>
       <w:pPr>
@@ -8743,11 +8627,12 @@
           <w:b/>
           <w:szCs w:val="26"/>
         </w:rPr>
+        <w:lastRenderedPageBreak/>
         <w:t>CHƯƠNG 1: TỔNG QUAN VỀ ĐỀ TÀI</w:t>
       </w:r>
+      <w:bookmarkEnd w:id="9"/>
       <w:bookmarkEnd w:id="10"/>
       <w:bookmarkEnd w:id="11"/>
-      <w:bookmarkEnd w:id="12"/>
     </w:p>
     <w:p>
       <w:pPr>
@@ -9022,7 +8907,6 @@
           <w:noProof/>
           <w:szCs w:val="26"/>
         </w:rPr>
-        <w:lastRenderedPageBreak/>
         <w:drawing>
           <wp:inline distT="0" distB="0" distL="0" distR="0" wp14:anchorId="5B7557C7" wp14:editId="3FB54389">
             <wp:extent cx="2962275" cy="2337849"/>
@@ -9078,6 +8962,7 @@
           <w:i/>
           <w:szCs w:val="26"/>
         </w:rPr>
+        <w:lastRenderedPageBreak/>
         <w:t xml:space="preserve">Hình 1. </w:t>
       </w:r>
       <w:r>
@@ -9519,7 +9404,6 @@
           <w:rFonts w:cs="Times New Roman"/>
           <w:szCs w:val="26"/>
         </w:rPr>
-        <w:lastRenderedPageBreak/>
         <w:t>Quá trình này có thể thực hiện ngược lại, Router nhận tín hiệu vô tuyến từ Adapter và giải mã chúng rồi g</w:t>
       </w:r>
       <w:r>
@@ -9607,6 +9491,7 @@
           <w:i/>
           <w:szCs w:val="26"/>
         </w:rPr>
+        <w:lastRenderedPageBreak/>
         <w:t xml:space="preserve">Hình 1. </w:t>
       </w:r>
       <w:r>
@@ -9863,73 +9748,65 @@
           <w:szCs w:val="26"/>
           <w:shd w:val="clear" w:color="auto" w:fill="FFFFFF"/>
         </w:rPr>
-        <w:t xml:space="preserve">Bên cạnh những ưu điểm, mạng Wifi cũng tồn tại nhiều nhược điểm chưa thể khắc phục như: phạm vi kết nối của mạng Wifi tới thiết bị có giới hạn, đi càng xa router kết nối càng yếu dần đi. Giải pháp cho vấn đề này là trang bị thêm các Repeater hoặc Access point. </w:t>
-      </w:r>
-      <w:r>
-        <w:rPr>
-          <w:rFonts w:cs="Times New Roman"/>
-          <w:szCs w:val="26"/>
+        <w:t>Bên cạnh những ưu điểm, mạng Wifi cũng tồn tại nhiều nhược điểm chưa thể khắc phục như: phạm vi kết nối của mạng Wifi tới thiết bị có giới hạn, đi càng xa router kết nối càng yếu dần đi. Giải pháp cho vấn đề này là trang bị thêm các Repeater hoặc Access point. Tuy nhiên, gặp nhiều khó khăn do giá thành cao. Nhược điểm tiếp theo của mạng Wifi là về vấn đề băng thông, càng nhiều người kết nối vào mạng thì tốc độ truy cập giảm rõ rệt. </w:t>
+      </w:r>
+    </w:p>
+    <w:p>
+      <w:pPr>
+        <w:pStyle w:val="Heading3"/>
+        <w:rPr>
+          <w:i/>
           <w:shd w:val="clear" w:color="auto" w:fill="FFFFFF"/>
         </w:rPr>
+      </w:pPr>
+      <w:bookmarkStart w:id="36" w:name="_Toc82849563"/>
+      <w:r>
+        <w:rPr>
+          <w:i/>
+          <w:shd w:val="clear" w:color="auto" w:fill="FFFFFF"/>
+        </w:rPr>
+        <w:t>Giới thiệu ngôn ngữ C#</w:t>
+      </w:r>
+      <w:bookmarkEnd w:id="36"/>
+    </w:p>
+    <w:p>
+      <w:pPr>
+        <w:pStyle w:val="NoSpacing"/>
+        <w:rPr>
+          <w:i/>
+        </w:rPr>
+      </w:pPr>
+      <w:r>
+        <w:rPr>
+          <w:i/>
+        </w:rPr>
+        <w:t>a, Lịch sử phát triển</w:t>
+      </w:r>
+    </w:p>
+    <w:p>
+      <w:pPr>
+        <w:pStyle w:val="NoSpacing"/>
+        <w:ind w:firstLine="720"/>
+      </w:pPr>
+      <w:r>
+        <w:t>C# (đọc là "C thăng" hay "C sharp" ("xi-sáp")) là một ngôn ngữ lập trình hướng đối tượng được phát triển bởi Microsoft, là phần khởi đầu cho kế hoạch .NET của họ. Tên của ngôn ngữ bao gồm ký tự thăng theo Microsoft nhưng theo ECMA là C#, chỉ bao gồm dấu số thường. Microsoft phát triển C# dựa trên C++ và Java. C# được miêu tả là ngôn ngữ có được sự cân bằng giữa C++, Visual Basic, Delphi và Java.</w:t>
+      </w:r>
+    </w:p>
+    <w:p>
+      <w:pPr>
+        <w:pStyle w:val="NoSpacing"/>
+        <w:ind w:firstLine="720"/>
+      </w:pPr>
+      <w:r>
+        <w:t>C# được thiết kế chủ yếu bởi Anders Hejlsberg kiến trúc sư phần mềm nổi tiếng với các sản phẩm Turbo Pascal, Delphi, J++, WFC.</w:t>
+      </w:r>
+    </w:p>
+    <w:p>
+      <w:pPr>
+        <w:pStyle w:val="NoSpacing"/>
+      </w:pPr>
+      <w:r>
         <w:lastRenderedPageBreak/>
-        <w:t>Tuy nhiên, gặp nhiều khó khăn do giá thành cao. Nhược điểm tiếp theo của mạng Wifi là về vấn đề băng thông, càng nhiều người kết nối vào mạng thì tốc độ truy cập giảm rõ rệt. </w:t>
-      </w:r>
-    </w:p>
-    <w:p>
-      <w:pPr>
-        <w:pStyle w:val="Heading3"/>
-        <w:rPr>
-          <w:i/>
-          <w:shd w:val="clear" w:color="auto" w:fill="FFFFFF"/>
-        </w:rPr>
-      </w:pPr>
-      <w:bookmarkStart w:id="36" w:name="_Toc82849563"/>
-      <w:r>
-        <w:rPr>
-          <w:i/>
-          <w:shd w:val="clear" w:color="auto" w:fill="FFFFFF"/>
-        </w:rPr>
-        <w:t>Giới thiệu ngôn ngữ C#</w:t>
-      </w:r>
-      <w:bookmarkEnd w:id="36"/>
-    </w:p>
-    <w:p>
-      <w:pPr>
-        <w:pStyle w:val="NoSpacing"/>
-        <w:rPr>
-          <w:i/>
-        </w:rPr>
-      </w:pPr>
-      <w:r>
-        <w:rPr>
-          <w:i/>
-        </w:rPr>
-        <w:t>a, Lịch sử phát triển</w:t>
-      </w:r>
-    </w:p>
-    <w:p>
-      <w:pPr>
-        <w:pStyle w:val="NoSpacing"/>
-        <w:ind w:firstLine="720"/>
-      </w:pPr>
-      <w:r>
-        <w:t>C# (đọc là "C thăng" hay "C sharp" ("xi-sáp")) là một ngôn ngữ lập trình hướng đối tượng được phát triển bởi Microsoft, là phần khởi đầu cho kế hoạch .NET của họ. Tên của ngôn ngữ bao gồm ký tự thăng theo Microsoft nhưng theo ECMA là C#, chỉ bao gồm dấu số thường. Microsoft phát triển C# dựa trên C++ và Java. C# được miêu tả là ngôn ngữ có được sự cân bằng giữa C++, Visual Basic, Delphi và Java.</w:t>
-      </w:r>
-    </w:p>
-    <w:p>
-      <w:pPr>
-        <w:pStyle w:val="NoSpacing"/>
-        <w:ind w:firstLine="720"/>
-      </w:pPr>
-      <w:r>
-        <w:t>C# được thiết kế chủ yếu bởi Anders Hejlsberg kiến trúc sư phần mềm nổi tiếng với các sản phẩm Turbo Pascal, Delphi, J++, WFC.</w:t>
-      </w:r>
-    </w:p>
-    <w:p>
-      <w:pPr>
-        <w:pStyle w:val="NoSpacing"/>
-      </w:pPr>
-      <w:r>
         <w:t>C# đã phát triển nhiều kể từ lần phát hành đầu tiên vào năm 2002. C# được giới thiệu với .NET Framework 1.0 và phiên bản hiện tại của C# là 6.0.</w:t>
       </w:r>
     </w:p>
@@ -10091,7 +9968,6 @@
         <w:rPr>
           <w:noProof/>
         </w:rPr>
-        <w:lastRenderedPageBreak/>
         <w:drawing>
           <wp:inline distT="0" distB="0" distL="0" distR="0" wp14:anchorId="605B3BF8" wp14:editId="2718934E">
             <wp:extent cx="6068272" cy="3839111"/>
@@ -10197,6 +10073,7 @@
         <w:rPr>
           <w:i/>
         </w:rPr>
+        <w:lastRenderedPageBreak/>
         <w:t>Giới thiệu ngôn ngữ C/C++</w:t>
       </w:r>
       <w:bookmarkEnd w:id="39"/>
@@ -10242,7 +10119,6 @@
         <w:ind w:firstLine="720"/>
       </w:pPr>
       <w:r>
-        <w:lastRenderedPageBreak/>
         <w:t>C++</w:t>
       </w:r>
       <w:r>
@@ -10348,6 +10224,7 @@
         </w:numPr>
       </w:pPr>
       <w:r>
+        <w:lastRenderedPageBreak/>
         <w:t>Biên dịch (compile): C cho phép biên dịch nhiều tập tin chương trình riêng rẽ thành các tập tin đối tượng (object) và liên kết (link) các đối tượng đó lại với nhau thành một chương trình có thể thực thi được (executable) thống nhất.</w:t>
       </w:r>
     </w:p>
@@ -10424,7 +10301,6 @@
           <w:noProof/>
           <w:szCs w:val="26"/>
         </w:rPr>
-        <w:lastRenderedPageBreak/>
         <w:drawing>
           <wp:inline distT="0" distB="0" distL="0" distR="0" wp14:anchorId="74D7D4A0" wp14:editId="1704EE4C">
             <wp:extent cx="3498112" cy="2223720"/>
@@ -10542,6 +10418,7 @@
     <w:p>
       <w:pPr>
         <w:pStyle w:val="Caption"/>
+        <w:spacing w:line="360" w:lineRule="auto"/>
         <w:rPr>
           <w:rFonts w:cs="Times New Roman"/>
           <w:sz w:val="26"/>
@@ -10588,7 +10465,6 @@
     </w:p>
     <w:p>
       <w:pPr>
-        <w:spacing w:line="276" w:lineRule="auto"/>
         <w:rPr>
           <w:rFonts w:cs="Times New Roman"/>
           <w:i/>
@@ -10669,7 +10545,6 @@
     </w:p>
     <w:p>
       <w:pPr>
-        <w:spacing w:line="276" w:lineRule="auto"/>
         <w:rPr>
           <w:rFonts w:cs="Times New Roman"/>
           <w:i/>
@@ -10731,7 +10606,7 @@
       <w:pPr>
         <w:pStyle w:val="NormalWeb"/>
         <w:shd w:val="clear" w:color="auto" w:fill="FFFFFF"/>
-        <w:spacing w:before="150" w:beforeAutospacing="0" w:after="150" w:afterAutospacing="0" w:line="276" w:lineRule="auto"/>
+        <w:spacing w:before="150" w:beforeAutospacing="0" w:after="150" w:afterAutospacing="0" w:line="360" w:lineRule="auto"/>
         <w:rPr>
           <w:b/>
           <w:i/>
@@ -10748,6 +10623,7 @@
           <w:sz w:val="26"/>
           <w:szCs w:val="26"/>
         </w:rPr>
+        <w:lastRenderedPageBreak/>
         <w:t>b, Text Box</w:t>
       </w:r>
     </w:p>
@@ -10755,7 +10631,7 @@
       <w:pPr>
         <w:pStyle w:val="NormalWeb"/>
         <w:shd w:val="clear" w:color="auto" w:fill="FFFFFF"/>
-        <w:spacing w:before="150" w:beforeAutospacing="0" w:after="150" w:afterAutospacing="0" w:line="276" w:lineRule="auto"/>
+        <w:spacing w:before="150" w:beforeAutospacing="0" w:after="150" w:afterAutospacing="0" w:line="360" w:lineRule="auto"/>
         <w:rPr>
           <w:i/>
           <w:color w:val="000000" w:themeColor="text1"/>
@@ -10780,7 +10656,7 @@
           <w:ilvl w:val="0"/>
           <w:numId w:val="8"/>
         </w:numPr>
-        <w:spacing w:before="0" w:after="160" w:line="276" w:lineRule="auto"/>
+        <w:spacing w:before="0" w:after="160"/>
         <w:rPr>
           <w:rFonts w:cs="Times New Roman"/>
           <w:szCs w:val="26"/>
@@ -10801,7 +10677,7 @@
           <w:ilvl w:val="0"/>
           <w:numId w:val="8"/>
         </w:numPr>
-        <w:spacing w:before="0" w:after="160" w:line="276" w:lineRule="auto"/>
+        <w:spacing w:before="0" w:after="160"/>
         <w:rPr>
           <w:rFonts w:cs="Times New Roman"/>
           <w:szCs w:val="26"/>
@@ -10822,7 +10698,7 @@
           <w:ilvl w:val="0"/>
           <w:numId w:val="8"/>
         </w:numPr>
-        <w:spacing w:before="0" w:after="160" w:line="276" w:lineRule="auto"/>
+        <w:spacing w:before="0" w:after="160"/>
         <w:rPr>
           <w:rFonts w:cs="Times New Roman"/>
           <w:szCs w:val="26"/>
@@ -10843,7 +10719,7 @@
           <w:ilvl w:val="0"/>
           <w:numId w:val="8"/>
         </w:numPr>
-        <w:spacing w:before="0" w:after="160" w:line="276" w:lineRule="auto"/>
+        <w:spacing w:before="0" w:after="160"/>
         <w:rPr>
           <w:rFonts w:cs="Times New Roman"/>
           <w:szCs w:val="26"/>
@@ -10864,7 +10740,7 @@
           <w:ilvl w:val="0"/>
           <w:numId w:val="8"/>
         </w:numPr>
-        <w:spacing w:before="0" w:after="160" w:line="276" w:lineRule="auto"/>
+        <w:spacing w:before="0" w:after="160"/>
         <w:rPr>
           <w:rFonts w:cs="Times New Roman"/>
           <w:szCs w:val="26"/>
@@ -10880,7 +10756,6 @@
     </w:p>
     <w:p>
       <w:pPr>
-        <w:spacing w:line="276" w:lineRule="auto"/>
         <w:rPr>
           <w:rFonts w:cs="Times New Roman"/>
           <w:i/>
@@ -10903,7 +10778,7 @@
           <w:ilvl w:val="0"/>
           <w:numId w:val="9"/>
         </w:numPr>
-        <w:spacing w:before="0" w:after="160" w:line="276" w:lineRule="auto"/>
+        <w:spacing w:before="0" w:after="160"/>
         <w:rPr>
           <w:rFonts w:cs="Times New Roman"/>
           <w:szCs w:val="26"/>
@@ -10924,7 +10799,7 @@
           <w:ilvl w:val="0"/>
           <w:numId w:val="9"/>
         </w:numPr>
-        <w:spacing w:before="0" w:after="160" w:line="276" w:lineRule="auto"/>
+        <w:spacing w:before="0" w:after="160"/>
         <w:rPr>
           <w:rFonts w:cs="Times New Roman"/>
           <w:szCs w:val="26"/>
@@ -10945,24 +10820,22 @@
           <w:ilvl w:val="0"/>
           <w:numId w:val="9"/>
         </w:numPr>
-        <w:spacing w:before="0" w:after="160" w:line="276" w:lineRule="auto"/>
-        <w:rPr>
-          <w:rFonts w:cs="Times New Roman"/>
-          <w:szCs w:val="26"/>
-        </w:rPr>
-      </w:pPr>
-      <w:r>
-        <w:rPr>
-          <w:rFonts w:cs="Times New Roman"/>
-          <w:szCs w:val="26"/>
-        </w:rPr>
-        <w:lastRenderedPageBreak/>
+        <w:spacing w:before="0" w:after="160"/>
+        <w:rPr>
+          <w:rFonts w:cs="Times New Roman"/>
+          <w:szCs w:val="26"/>
+        </w:rPr>
+      </w:pPr>
+      <w:r>
+        <w:rPr>
+          <w:rFonts w:cs="Times New Roman"/>
+          <w:szCs w:val="26"/>
+        </w:rPr>
         <w:t>Mouse move: khi người dùng di chuột vào textbox</w:t>
       </w:r>
     </w:p>
     <w:p>
       <w:pPr>
-        <w:spacing w:line="276" w:lineRule="auto"/>
         <w:rPr>
           <w:rFonts w:cs="Times New Roman"/>
           <w:b/>
@@ -10982,7 +10855,6 @@
     </w:p>
     <w:p>
       <w:pPr>
-        <w:spacing w:line="276" w:lineRule="auto"/>
         <w:rPr>
           <w:rFonts w:cs="Times New Roman"/>
           <w:i/>
@@ -11005,7 +10877,7 @@
           <w:ilvl w:val="0"/>
           <w:numId w:val="10"/>
         </w:numPr>
-        <w:spacing w:before="0" w:after="160" w:line="276" w:lineRule="auto"/>
+        <w:spacing w:before="0" w:after="160"/>
         <w:rPr>
           <w:rFonts w:cs="Times New Roman"/>
           <w:szCs w:val="26"/>
@@ -11026,7 +10898,7 @@
           <w:ilvl w:val="0"/>
           <w:numId w:val="10"/>
         </w:numPr>
-        <w:spacing w:before="0" w:after="160" w:line="276" w:lineRule="auto"/>
+        <w:spacing w:before="0" w:after="160"/>
         <w:rPr>
           <w:rFonts w:cs="Times New Roman"/>
           <w:szCs w:val="26"/>
@@ -11047,7 +10919,7 @@
           <w:ilvl w:val="0"/>
           <w:numId w:val="10"/>
         </w:numPr>
-        <w:spacing w:before="0" w:after="160" w:line="276" w:lineRule="auto"/>
+        <w:spacing w:before="0" w:after="160"/>
         <w:rPr>
           <w:rFonts w:cs="Times New Roman"/>
           <w:szCs w:val="26"/>
@@ -11068,7 +10940,7 @@
           <w:ilvl w:val="0"/>
           <w:numId w:val="10"/>
         </w:numPr>
-        <w:spacing w:before="0" w:after="160" w:line="276" w:lineRule="auto"/>
+        <w:spacing w:before="0" w:after="160"/>
         <w:rPr>
           <w:rFonts w:cs="Times New Roman"/>
           <w:szCs w:val="26"/>
@@ -11089,7 +10961,7 @@
           <w:ilvl w:val="0"/>
           <w:numId w:val="10"/>
         </w:numPr>
-        <w:spacing w:before="0" w:after="160" w:line="276" w:lineRule="auto"/>
+        <w:spacing w:before="0" w:after="160"/>
         <w:rPr>
           <w:rFonts w:cs="Times New Roman"/>
           <w:szCs w:val="26"/>
@@ -11110,7 +10982,7 @@
           <w:ilvl w:val="0"/>
           <w:numId w:val="10"/>
         </w:numPr>
-        <w:spacing w:before="0" w:after="160" w:line="276" w:lineRule="auto"/>
+        <w:spacing w:before="0" w:after="160"/>
         <w:rPr>
           <w:rFonts w:cs="Times New Roman"/>
           <w:szCs w:val="26"/>
@@ -11131,7 +11003,7 @@
           <w:ilvl w:val="0"/>
           <w:numId w:val="10"/>
         </w:numPr>
-        <w:spacing w:before="0" w:after="160" w:line="276" w:lineRule="auto"/>
+        <w:spacing w:before="0" w:after="160"/>
         <w:rPr>
           <w:rFonts w:cs="Times New Roman"/>
           <w:szCs w:val="26"/>
@@ -11152,7 +11024,7 @@
           <w:ilvl w:val="0"/>
           <w:numId w:val="10"/>
         </w:numPr>
-        <w:spacing w:before="0" w:after="160" w:line="276" w:lineRule="auto"/>
+        <w:spacing w:before="0" w:after="160"/>
         <w:rPr>
           <w:rFonts w:cs="Times New Roman"/>
           <w:szCs w:val="26"/>
@@ -11190,7 +11062,7 @@
           <w:ilvl w:val="0"/>
           <w:numId w:val="11"/>
         </w:numPr>
-        <w:spacing w:before="0" w:after="160" w:line="276" w:lineRule="auto"/>
+        <w:spacing w:before="0" w:after="160"/>
         <w:rPr>
           <w:rFonts w:cs="Times New Roman"/>
           <w:szCs w:val="26"/>
@@ -11206,7 +11078,6 @@
     </w:p>
     <w:p>
       <w:pPr>
-        <w:spacing w:line="276" w:lineRule="auto"/>
         <w:rPr>
           <w:rFonts w:cs="Times New Roman"/>
           <w:b/>
@@ -11226,7 +11097,6 @@
     </w:p>
     <w:p>
       <w:pPr>
-        <w:spacing w:line="276" w:lineRule="auto"/>
         <w:rPr>
           <w:rFonts w:cs="Times New Roman"/>
           <w:i/>
@@ -11249,7 +11119,7 @@
           <w:ilvl w:val="0"/>
           <w:numId w:val="12"/>
         </w:numPr>
-        <w:spacing w:before="0" w:after="160" w:line="276" w:lineRule="auto"/>
+        <w:spacing w:before="0" w:after="160"/>
         <w:rPr>
           <w:rFonts w:cs="Times New Roman"/>
           <w:szCs w:val="26"/>
@@ -11270,17 +11140,18 @@
           <w:ilvl w:val="0"/>
           <w:numId w:val="12"/>
         </w:numPr>
-        <w:spacing w:before="0" w:after="160" w:line="276" w:lineRule="auto"/>
-        <w:rPr>
-          <w:rFonts w:cs="Times New Roman"/>
-          <w:szCs w:val="26"/>
-        </w:rPr>
-      </w:pPr>
-      <w:r>
-        <w:rPr>
-          <w:rFonts w:cs="Times New Roman"/>
-          <w:szCs w:val="26"/>
-        </w:rPr>
+        <w:spacing w:before="0" w:after="160"/>
+        <w:rPr>
+          <w:rFonts w:cs="Times New Roman"/>
+          <w:szCs w:val="26"/>
+        </w:rPr>
+      </w:pPr>
+      <w:r>
+        <w:rPr>
+          <w:rFonts w:cs="Times New Roman"/>
+          <w:szCs w:val="26"/>
+        </w:rPr>
+        <w:lastRenderedPageBreak/>
         <w:t>Backcolor: màu nền của form</w:t>
       </w:r>
     </w:p>
@@ -11291,7 +11162,7 @@
           <w:ilvl w:val="0"/>
           <w:numId w:val="12"/>
         </w:numPr>
-        <w:spacing w:before="0" w:after="160" w:line="276" w:lineRule="auto"/>
+        <w:spacing w:before="0" w:after="160"/>
         <w:rPr>
           <w:rFonts w:cs="Times New Roman"/>
           <w:szCs w:val="26"/>
@@ -11312,7 +11183,7 @@
           <w:ilvl w:val="0"/>
           <w:numId w:val="12"/>
         </w:numPr>
-        <w:spacing w:before="0" w:after="160" w:line="276" w:lineRule="auto"/>
+        <w:spacing w:before="0" w:after="160"/>
         <w:rPr>
           <w:rFonts w:cs="Times New Roman"/>
           <w:szCs w:val="26"/>
@@ -11333,7 +11204,7 @@
           <w:ilvl w:val="0"/>
           <w:numId w:val="12"/>
         </w:numPr>
-        <w:spacing w:before="0" w:after="160" w:line="276" w:lineRule="auto"/>
+        <w:spacing w:before="0" w:after="160"/>
         <w:rPr>
           <w:rFonts w:cs="Times New Roman"/>
           <w:szCs w:val="26"/>
@@ -11354,7 +11225,7 @@
           <w:ilvl w:val="0"/>
           <w:numId w:val="12"/>
         </w:numPr>
-        <w:spacing w:before="0" w:after="160" w:line="276" w:lineRule="auto"/>
+        <w:spacing w:before="0" w:after="160"/>
         <w:rPr>
           <w:rFonts w:cs="Times New Roman"/>
           <w:szCs w:val="26"/>
@@ -11375,7 +11246,7 @@
           <w:ilvl w:val="0"/>
           <w:numId w:val="12"/>
         </w:numPr>
-        <w:spacing w:before="0" w:after="160" w:line="276" w:lineRule="auto"/>
+        <w:spacing w:before="0" w:after="160"/>
         <w:rPr>
           <w:rFonts w:cs="Times New Roman"/>
           <w:szCs w:val="26"/>
@@ -11391,7 +11262,6 @@
     </w:p>
     <w:p>
       <w:pPr>
-        <w:spacing w:line="276" w:lineRule="auto"/>
         <w:rPr>
           <w:rFonts w:cs="Times New Roman"/>
           <w:i/>
@@ -11414,7 +11284,7 @@
           <w:ilvl w:val="0"/>
           <w:numId w:val="13"/>
         </w:numPr>
-        <w:spacing w:before="0" w:after="160" w:line="276" w:lineRule="auto"/>
+        <w:spacing w:before="0" w:after="160"/>
         <w:rPr>
           <w:rFonts w:cs="Times New Roman"/>
           <w:szCs w:val="26"/>
@@ -11614,7 +11484,6 @@
           <w:noProof/>
           <w:szCs w:val="26"/>
         </w:rPr>
-        <w:lastRenderedPageBreak/>
         <w:drawing>
           <wp:inline distT="0" distB="0" distL="0" distR="0" wp14:anchorId="333689F0" wp14:editId="4E569C18">
             <wp:extent cx="4495800" cy="3114761"/>
@@ -11821,6 +11690,7 @@
           <w:szCs w:val="26"/>
           <w:shd w:val="clear" w:color="auto" w:fill="FFFFFF"/>
         </w:rPr>
+        <w:lastRenderedPageBreak/>
         <w:t>Ta có thể thấy cú pháp của JSON có 2 phần đó là </w:t>
       </w:r>
       <w:r>
@@ -12130,204 +12000,204 @@
           <w:rFonts w:cs="Times New Roman"/>
           <w:szCs w:val="26"/>
         </w:rPr>
+        <w:t>Value: Chỉ cho phép các kiểu dữ liệu cơ bản: numbers, String, Booleans, arrays, objects, null. Không cho phép function, date, undefined.</w:t>
+      </w:r>
+    </w:p>
+    <w:p>
+      <w:pPr>
+        <w:pStyle w:val="NoSpacing"/>
+        <w:rPr>
+          <w:rFonts w:cs="Times New Roman"/>
+          <w:szCs w:val="26"/>
+        </w:rPr>
+      </w:pPr>
+      <w:r>
+        <w:rPr>
+          <w:rFonts w:cs="Times New Roman"/>
+          <w:szCs w:val="26"/>
+        </w:rPr>
+        <w:t>Không cho phép dấ</w:t>
+      </w:r>
+      <w:r>
+        <w:rPr>
+          <w:rFonts w:cs="Times New Roman"/>
+          <w:szCs w:val="26"/>
+        </w:rPr>
+        <w:t>u</w:t>
+      </w:r>
+      <w:r>
+        <w:rPr>
+          <w:rFonts w:cs="Times New Roman"/>
+          <w:szCs w:val="26"/>
+        </w:rPr>
+        <w:t xml:space="preserve"> phẩy cuối cùng như Object trong Javascript.</w:t>
+      </w:r>
+    </w:p>
+    <w:p>
+      <w:pPr>
+        <w:pStyle w:val="Heading2"/>
+        <w:rPr>
+          <w:rFonts w:cs="Times New Roman"/>
+          <w:b/>
+        </w:rPr>
+      </w:pPr>
+      <w:bookmarkStart w:id="52" w:name="_Toc82849567"/>
+      <w:r>
+        <w:rPr>
+          <w:rFonts w:cs="Times New Roman"/>
+          <w:b/>
+        </w:rPr>
+        <w:t>Giao thức MQTT</w:t>
+      </w:r>
+      <w:bookmarkEnd w:id="52"/>
+    </w:p>
+    <w:p>
+      <w:pPr>
+        <w:pStyle w:val="Heading3"/>
+        <w:rPr>
+          <w:rFonts w:cs="Times New Roman"/>
+          <w:i/>
+          <w:szCs w:val="26"/>
+        </w:rPr>
+      </w:pPr>
+      <w:bookmarkStart w:id="53" w:name="_Toc82849568"/>
+      <w:r>
+        <w:rPr>
+          <w:rFonts w:cs="Times New Roman"/>
+          <w:i/>
+          <w:szCs w:val="26"/>
+        </w:rPr>
+        <w:t>Các khái niệm cơ bản</w:t>
+      </w:r>
+      <w:bookmarkEnd w:id="53"/>
+    </w:p>
+    <w:p>
+      <w:pPr>
+        <w:pStyle w:val="NoSpacing"/>
+        <w:rPr>
+          <w:rFonts w:cs="Times New Roman"/>
+          <w:i/>
+          <w:szCs w:val="26"/>
+        </w:rPr>
+      </w:pPr>
+      <w:r>
+        <w:rPr>
+          <w:rFonts w:cs="Times New Roman"/>
+          <w:i/>
+          <w:szCs w:val="26"/>
+        </w:rPr>
+        <w:t>a, Khái niệm</w:t>
+      </w:r>
+    </w:p>
+    <w:p>
+      <w:pPr>
+        <w:pStyle w:val="NoSpacing"/>
+        <w:ind w:firstLine="432"/>
+        <w:rPr>
+          <w:rFonts w:cs="Times New Roman"/>
+          <w:szCs w:val="26"/>
+          <w:shd w:val="clear" w:color="auto" w:fill="FFFFFF"/>
+        </w:rPr>
+      </w:pPr>
+      <w:r>
+        <w:rPr>
+          <w:rFonts w:cs="Times New Roman"/>
+          <w:szCs w:val="26"/>
+          <w:shd w:val="clear" w:color="auto" w:fill="FFFFFF"/>
+        </w:rPr>
+        <w:t>MQTT (Message Queuing Telemetry Transport) là dựa trên giao thức tin nhắn Publish-Subscribe. Sử dụng TCP/IP để truyền dữ liệu. Giao thức được sử dụng phổ biến trong mạng lưới IOT với ưu điểm code đơn giản, gói tin nhẹ sử dụng băng thông nhỏ để truyền dữ liệu thích hợp trong mạng truyền bị giới hạn.</w:t>
+      </w:r>
+    </w:p>
+    <w:p>
+      <w:pPr>
+        <w:pStyle w:val="NoSpacing"/>
+        <w:rPr>
+          <w:rFonts w:cs="Times New Roman"/>
+          <w:i/>
+          <w:szCs w:val="26"/>
+        </w:rPr>
+      </w:pPr>
+      <w:r>
+        <w:rPr>
+          <w:rFonts w:cs="Times New Roman"/>
+          <w:i/>
+          <w:szCs w:val="26"/>
+        </w:rPr>
+        <w:t>b, Broker</w:t>
+      </w:r>
+    </w:p>
+    <w:p>
+      <w:pPr>
+        <w:pStyle w:val="NoSpacing"/>
+        <w:ind w:firstLine="432"/>
+        <w:rPr>
+          <w:rFonts w:cs="Times New Roman"/>
+          <w:szCs w:val="26"/>
+          <w:shd w:val="clear" w:color="auto" w:fill="FFFFFF"/>
+        </w:rPr>
+      </w:pPr>
+      <w:r>
+        <w:rPr>
+          <w:rFonts w:cs="Times New Roman"/>
+          <w:szCs w:val="26"/>
+          <w:shd w:val="clear" w:color="auto" w:fill="FFFFFF"/>
+        </w:rPr>
+        <w:t>Là server cài MQTT server thu thập dữ liệu và giao tiếp các client.</w:t>
+      </w:r>
+    </w:p>
+    <w:p>
+      <w:pPr>
+        <w:pStyle w:val="NoSpacing"/>
+        <w:rPr>
+          <w:rFonts w:cs="Times New Roman"/>
+          <w:i/>
+          <w:szCs w:val="26"/>
+        </w:rPr>
+      </w:pPr>
+      <w:r>
+        <w:rPr>
+          <w:rFonts w:cs="Times New Roman"/>
+          <w:i/>
+          <w:szCs w:val="26"/>
+        </w:rPr>
+        <w:t>c, Topic</w:t>
+      </w:r>
+    </w:p>
+    <w:p>
+      <w:pPr>
+        <w:pStyle w:val="NoSpacing"/>
+        <w:ind w:firstLine="432"/>
+        <w:rPr>
+          <w:rFonts w:cs="Times New Roman"/>
+          <w:szCs w:val="26"/>
+          <w:shd w:val="clear" w:color="auto" w:fill="FFFFFF"/>
+        </w:rPr>
+      </w:pPr>
+      <w:r>
+        <w:rPr>
+          <w:rFonts w:cs="Times New Roman"/>
+          <w:szCs w:val="26"/>
+          <w:shd w:val="clear" w:color="auto" w:fill="FFFFFF"/>
+        </w:rPr>
+        <w:t>Là chủ đề mà Broker tạo ra để Device gửi vào. Nó như là folder chứa dữ liệu vậy nên có thể ở dạng đường dẫn abc/topic1.</w:t>
+      </w:r>
+    </w:p>
+    <w:p>
+      <w:pPr>
+        <w:pStyle w:val="NoSpacing"/>
+        <w:rPr>
+          <w:rFonts w:cs="Times New Roman"/>
+          <w:i/>
+          <w:szCs w:val="26"/>
+        </w:rPr>
+      </w:pPr>
+      <w:r>
+        <w:rPr>
+          <w:rFonts w:cs="Times New Roman"/>
+          <w:i/>
+          <w:szCs w:val="26"/>
+        </w:rPr>
         <w:lastRenderedPageBreak/>
-        <w:t>Value: Chỉ cho phép các kiểu dữ liệu cơ bản: numbers, String, Booleans, arrays, objects, null. Không cho phép function, date, undefined.</w:t>
-      </w:r>
-    </w:p>
-    <w:p>
-      <w:pPr>
-        <w:pStyle w:val="NoSpacing"/>
-        <w:rPr>
-          <w:rFonts w:cs="Times New Roman"/>
-          <w:szCs w:val="26"/>
-        </w:rPr>
-      </w:pPr>
-      <w:r>
-        <w:rPr>
-          <w:rFonts w:cs="Times New Roman"/>
-          <w:szCs w:val="26"/>
-        </w:rPr>
-        <w:t>Không cho phép dấ</w:t>
-      </w:r>
-      <w:r>
-        <w:rPr>
-          <w:rFonts w:cs="Times New Roman"/>
-          <w:szCs w:val="26"/>
-        </w:rPr>
-        <w:t>u</w:t>
-      </w:r>
-      <w:r>
-        <w:rPr>
-          <w:rFonts w:cs="Times New Roman"/>
-          <w:szCs w:val="26"/>
-        </w:rPr>
-        <w:t xml:space="preserve"> phẩy cuối cùng như Object trong Javascript.</w:t>
-      </w:r>
-    </w:p>
-    <w:p>
-      <w:pPr>
-        <w:pStyle w:val="Heading2"/>
-        <w:rPr>
-          <w:rFonts w:cs="Times New Roman"/>
-          <w:b/>
-        </w:rPr>
-      </w:pPr>
-      <w:bookmarkStart w:id="52" w:name="_Toc82849567"/>
-      <w:r>
-        <w:rPr>
-          <w:rFonts w:cs="Times New Roman"/>
-          <w:b/>
-        </w:rPr>
-        <w:t>Giao thức MQTT</w:t>
-      </w:r>
-      <w:bookmarkEnd w:id="52"/>
-    </w:p>
-    <w:p>
-      <w:pPr>
-        <w:pStyle w:val="Heading3"/>
-        <w:rPr>
-          <w:rFonts w:cs="Times New Roman"/>
-          <w:i/>
-          <w:szCs w:val="26"/>
-        </w:rPr>
-      </w:pPr>
-      <w:bookmarkStart w:id="53" w:name="_Toc82849568"/>
-      <w:r>
-        <w:rPr>
-          <w:rFonts w:cs="Times New Roman"/>
-          <w:i/>
-          <w:szCs w:val="26"/>
-        </w:rPr>
-        <w:t>Các khái niệm cơ bản</w:t>
-      </w:r>
-      <w:bookmarkEnd w:id="53"/>
-    </w:p>
-    <w:p>
-      <w:pPr>
-        <w:pStyle w:val="NoSpacing"/>
-        <w:rPr>
-          <w:rFonts w:cs="Times New Roman"/>
-          <w:i/>
-          <w:szCs w:val="26"/>
-        </w:rPr>
-      </w:pPr>
-      <w:r>
-        <w:rPr>
-          <w:rFonts w:cs="Times New Roman"/>
-          <w:i/>
-          <w:szCs w:val="26"/>
-        </w:rPr>
-        <w:t>a, Khái niệm</w:t>
-      </w:r>
-    </w:p>
-    <w:p>
-      <w:pPr>
-        <w:pStyle w:val="NoSpacing"/>
-        <w:ind w:firstLine="432"/>
-        <w:rPr>
-          <w:rFonts w:cs="Times New Roman"/>
-          <w:szCs w:val="26"/>
-          <w:shd w:val="clear" w:color="auto" w:fill="FFFFFF"/>
-        </w:rPr>
-      </w:pPr>
-      <w:r>
-        <w:rPr>
-          <w:rFonts w:cs="Times New Roman"/>
-          <w:szCs w:val="26"/>
-          <w:shd w:val="clear" w:color="auto" w:fill="FFFFFF"/>
-        </w:rPr>
-        <w:t>MQTT (Message Queuing Telemetry Transport) là dựa trên giao thức tin nhắn Publish-Subscribe. Sử dụng TCP/IP để truyền dữ liệu. Giao thức được sử dụng phổ biến trong mạng lưới IOT với ưu điểm code đơn giản, gói tin nhẹ sử dụng băng thông nhỏ để truyền dữ liệu thích hợp trong mạng truyền bị giới hạn.</w:t>
-      </w:r>
-    </w:p>
-    <w:p>
-      <w:pPr>
-        <w:pStyle w:val="NoSpacing"/>
-        <w:rPr>
-          <w:rFonts w:cs="Times New Roman"/>
-          <w:i/>
-          <w:szCs w:val="26"/>
-        </w:rPr>
-      </w:pPr>
-      <w:r>
-        <w:rPr>
-          <w:rFonts w:cs="Times New Roman"/>
-          <w:i/>
-          <w:szCs w:val="26"/>
-        </w:rPr>
-        <w:t>b, Broker</w:t>
-      </w:r>
-    </w:p>
-    <w:p>
-      <w:pPr>
-        <w:pStyle w:val="NoSpacing"/>
-        <w:ind w:firstLine="432"/>
-        <w:rPr>
-          <w:rFonts w:cs="Times New Roman"/>
-          <w:szCs w:val="26"/>
-          <w:shd w:val="clear" w:color="auto" w:fill="FFFFFF"/>
-        </w:rPr>
-      </w:pPr>
-      <w:r>
-        <w:rPr>
-          <w:rFonts w:cs="Times New Roman"/>
-          <w:szCs w:val="26"/>
-          <w:shd w:val="clear" w:color="auto" w:fill="FFFFFF"/>
-        </w:rPr>
-        <w:t>Là server cài MQTT server thu thập dữ liệu và giao tiếp các client.</w:t>
-      </w:r>
-    </w:p>
-    <w:p>
-      <w:pPr>
-        <w:pStyle w:val="NoSpacing"/>
-        <w:rPr>
-          <w:rFonts w:cs="Times New Roman"/>
-          <w:i/>
-          <w:szCs w:val="26"/>
-        </w:rPr>
-      </w:pPr>
-      <w:r>
-        <w:rPr>
-          <w:rFonts w:cs="Times New Roman"/>
-          <w:i/>
-          <w:szCs w:val="26"/>
-        </w:rPr>
-        <w:t>c, Topic</w:t>
-      </w:r>
-    </w:p>
-    <w:p>
-      <w:pPr>
-        <w:pStyle w:val="NoSpacing"/>
-        <w:ind w:firstLine="432"/>
-        <w:rPr>
-          <w:rFonts w:cs="Times New Roman"/>
-          <w:szCs w:val="26"/>
-          <w:shd w:val="clear" w:color="auto" w:fill="FFFFFF"/>
-        </w:rPr>
-      </w:pPr>
-      <w:r>
-        <w:rPr>
-          <w:rFonts w:cs="Times New Roman"/>
-          <w:szCs w:val="26"/>
-          <w:shd w:val="clear" w:color="auto" w:fill="FFFFFF"/>
-        </w:rPr>
-        <w:t>Là chủ đề mà Broker tạo ra để Device gửi vào. Nó như là folder chứa dữ liệu vậy nên có thể ở dạng đường dẫn abc/topic1.</w:t>
-      </w:r>
-    </w:p>
-    <w:p>
-      <w:pPr>
-        <w:pStyle w:val="NoSpacing"/>
-        <w:rPr>
-          <w:rFonts w:cs="Times New Roman"/>
-          <w:i/>
-          <w:szCs w:val="26"/>
-        </w:rPr>
-      </w:pPr>
-      <w:r>
-        <w:rPr>
-          <w:rFonts w:cs="Times New Roman"/>
-          <w:i/>
-          <w:szCs w:val="26"/>
-        </w:rPr>
         <w:t>d, Publish</w:t>
       </w:r>
     </w:p>
@@ -12481,7 +12351,6 @@
           <w:rFonts w:cs="Times New Roman"/>
           <w:szCs w:val="26"/>
         </w:rPr>
-        <w:lastRenderedPageBreak/>
         <w:t>Qos 2: Device gửi Publish tới Server , Server nhận gói Publish gửi PUBREC lại Device kèm theo ID đã nhận. Device nhận PUBREC gửi PUBREL kèm ID đó lại Server. Server gửi lại PUBCOMP lại Device.</w:t>
       </w:r>
     </w:p>
@@ -12689,6 +12558,7 @@
           <w:szCs w:val="26"/>
           <w:shd w:val="clear" w:color="auto" w:fill="FFFFFF"/>
         </w:rPr>
+        <w:lastRenderedPageBreak/>
         <w:t>Là cờ báo gói Publish, Device gửi tới Broker topic cài đặt LWT Message. Khi Client Subcribe vào topic đã cài đặt LWT Message sẽ nhận được tin nhắn LWT Message khi Device offline</w:t>
       </w:r>
     </w:p>
@@ -12905,7 +12775,6 @@
           <w:noProof/>
           <w:szCs w:val="26"/>
         </w:rPr>
-        <w:lastRenderedPageBreak/>
         <w:drawing>
           <wp:inline distT="0" distB="0" distL="0" distR="0" wp14:anchorId="7E5BFCAF" wp14:editId="29F9CBEC">
             <wp:extent cx="5303345" cy="4333875"/>
@@ -13031,6 +12900,7 @@
           <w:szCs w:val="26"/>
           <w:shd w:val="clear" w:color="auto" w:fill="FFFFFF"/>
         </w:rPr>
+        <w:lastRenderedPageBreak/>
         <w:t>Bits 0-3 là các flag Qos,  Retain mình đã giới thiệu ở topic </w:t>
       </w:r>
       <w:hyperlink r:id="rId22" w:history="1">
@@ -13165,15 +13035,7 @@
           <w:rFonts w:cs="Times New Roman"/>
           <w:szCs w:val="26"/>
         </w:rPr>
-        <w:t xml:space="preserve">Kết nối giữa chúng được xử lý bởi một thành phần thứ ba (người </w:t>
-      </w:r>
-      <w:r>
-        <w:rPr>
-          <w:rFonts w:cs="Times New Roman"/>
-          <w:szCs w:val="26"/>
-        </w:rPr>
-        <w:lastRenderedPageBreak/>
-        <w:t>môi giới-broker)</w:t>
+        <w:t>Kết nối giữa chúng được xử lý bởi một thành phần thứ ba (người môi giới-broker)</w:t>
       </w:r>
       <w:r>
         <w:rPr>
@@ -13368,6 +13230,7 @@
           <w:i/>
           <w:szCs w:val="26"/>
         </w:rPr>
+        <w:lastRenderedPageBreak/>
         <w:t>Phân tách không gian:</w:t>
       </w:r>
       <w:r>
@@ -13500,7 +13363,6 @@
           <w:i/>
           <w:szCs w:val="26"/>
         </w:rPr>
-        <w:lastRenderedPageBreak/>
         <w:t>Ưu điểm, nhược điểm của MQTT</w:t>
       </w:r>
       <w:r>
@@ -13812,6 +13674,7 @@
           <w:i/>
           <w:szCs w:val="26"/>
         </w:rPr>
+        <w:lastRenderedPageBreak/>
         <w:t>b, Nhược điểm</w:t>
       </w:r>
     </w:p>
@@ -13950,15 +13813,7 @@
           <w:rFonts w:cs="Times New Roman"/>
           <w:szCs w:val="26"/>
         </w:rPr>
-        <w:t xml:space="preserve">IECC Scalable: DeltaRail phiên bản mới nhất của hệ thống kiểm soát hiệu IECC của họ đã sử dụng MQTT cho thông tin liên lạc trong các phần khác nhau của hệ thống và các thành phần khác của hệ thống báo hiệu. Nó cung cấp khung truyền thông cơ bản </w:t>
-      </w:r>
-      <w:r>
-        <w:rPr>
-          <w:rFonts w:cs="Times New Roman"/>
-          <w:szCs w:val="26"/>
-        </w:rPr>
-        <w:lastRenderedPageBreak/>
-        <w:t>cho một hệ thống tuân thủ các tiêu chuẩn CENELEC cho các thông tin liên lạc quan trọng về an toàn.</w:t>
+        <w:t>IECC Scalable: DeltaRail phiên bản mới nhất của hệ thống kiểm soát hiệu IECC của họ đã sử dụng MQTT cho thông tin liên lạc trong các phần khác nhau của hệ thống và các thành phần khác của hệ thống báo hiệu. Nó cung cấp khung truyền thông cơ bản cho một hệ thống tuân thủ các tiêu chuẩn CENELEC cho các thông tin liên lạc quan trọng về an toàn.</w:t>
       </w:r>
     </w:p>
     <w:p>
@@ -14118,6 +13973,7 @@
           <w:rFonts w:cs="Times New Roman"/>
           <w:szCs w:val="26"/>
         </w:rPr>
+        <w:lastRenderedPageBreak/>
         <w:t>Nền tảng tự động hóa phần mềm nguồn mở Home Assistant được bật MQTT và cung cấp bốn tùy chọn cho các broker MQTT.</w:t>
       </w:r>
     </w:p>
@@ -14265,7 +14121,6 @@
           <w:i/>
           <w:szCs w:val="26"/>
         </w:rPr>
-        <w:lastRenderedPageBreak/>
         <w:t xml:space="preserve">Hình 1. </w:t>
       </w:r>
       <w:r>
@@ -14476,6 +14331,7 @@
           <w:noProof/>
           <w:szCs w:val="26"/>
         </w:rPr>
+        <w:lastRenderedPageBreak/>
         <w:drawing>
           <wp:inline distT="0" distB="0" distL="0" distR="0" wp14:anchorId="527D57CD" wp14:editId="2D9E4225">
             <wp:extent cx="4577033" cy="2009775"/>
@@ -14627,7 +14483,6 @@
           <w:noProof/>
           <w:szCs w:val="26"/>
         </w:rPr>
-        <w:lastRenderedPageBreak/>
         <w:drawing>
           <wp:inline distT="0" distB="0" distL="0" distR="0" wp14:anchorId="2B5C43C9" wp14:editId="0DA12E4B">
             <wp:extent cx="3947281" cy="2038350"/>
@@ -14788,6 +14643,7 @@
           <w:noProof/>
           <w:szCs w:val="26"/>
         </w:rPr>
+        <w:lastRenderedPageBreak/>
         <w:drawing>
           <wp:inline distT="0" distB="0" distL="0" distR="0" wp14:anchorId="7B79B687" wp14:editId="075C5D98">
             <wp:extent cx="4086225" cy="2317760"/>
@@ -14947,7 +14803,6 @@
           <w:noProof/>
           <w:szCs w:val="26"/>
         </w:rPr>
-        <w:lastRenderedPageBreak/>
         <w:drawing>
           <wp:inline distT="0" distB="0" distL="0" distR="0" wp14:anchorId="7D7F5021" wp14:editId="1831FFDF">
             <wp:extent cx="5325218" cy="3315163"/>
@@ -15592,6 +15447,7 @@
     <w:p>
       <w:pPr>
         <w:pStyle w:val="Caption"/>
+        <w:spacing w:line="360" w:lineRule="auto"/>
         <w:jc w:val="center"/>
         <w:rPr>
           <w:rFonts w:cs="Times New Roman"/>
@@ -17745,7 +17601,7 @@
           </w:tcPr>
           <w:p>
             <w:pPr>
-              <w:spacing w:before="0" w:after="0" w:line="240" w:lineRule="auto"/>
+              <w:spacing w:before="0" w:after="0"/>
               <w:ind w:firstLine="0"/>
               <w:jc w:val="center"/>
               <w:rPr>
@@ -17774,7 +17630,7 @@
           </w:tcPr>
           <w:p>
             <w:pPr>
-              <w:spacing w:before="0" w:after="0" w:line="240" w:lineRule="auto"/>
+              <w:spacing w:before="0" w:after="0"/>
               <w:ind w:firstLine="0"/>
               <w:jc w:val="center"/>
               <w:rPr>
@@ -17803,7 +17659,7 @@
           </w:tcPr>
           <w:p>
             <w:pPr>
-              <w:spacing w:before="0" w:after="0" w:line="240" w:lineRule="auto"/>
+              <w:spacing w:before="0" w:after="0"/>
               <w:ind w:firstLine="0"/>
               <w:jc w:val="center"/>
               <w:rPr>
@@ -17837,7 +17693,7 @@
           </w:tcPr>
           <w:p>
             <w:pPr>
-              <w:spacing w:before="0" w:after="0" w:line="240" w:lineRule="auto"/>
+              <w:spacing w:before="0" w:after="0"/>
               <w:ind w:firstLine="0"/>
               <w:jc w:val="center"/>
               <w:rPr>
@@ -17866,7 +17722,7 @@
           </w:tcPr>
           <w:p>
             <w:pPr>
-              <w:spacing w:before="0" w:after="0" w:line="240" w:lineRule="auto"/>
+              <w:spacing w:before="0" w:after="0"/>
               <w:ind w:firstLine="0"/>
               <w:jc w:val="center"/>
               <w:rPr>
@@ -17895,7 +17751,7 @@
           </w:tcPr>
           <w:p>
             <w:pPr>
-              <w:spacing w:before="0" w:after="0" w:line="240" w:lineRule="auto"/>
+              <w:spacing w:before="0" w:after="0"/>
               <w:ind w:firstLine="0"/>
               <w:jc w:val="center"/>
               <w:rPr>
@@ -17929,7 +17785,7 @@
           </w:tcPr>
           <w:p>
             <w:pPr>
-              <w:spacing w:before="0" w:after="0" w:line="240" w:lineRule="auto"/>
+              <w:spacing w:before="0" w:after="0"/>
               <w:ind w:firstLine="0"/>
               <w:jc w:val="center"/>
               <w:rPr>
@@ -17958,7 +17814,7 @@
           </w:tcPr>
           <w:p>
             <w:pPr>
-              <w:spacing w:before="0" w:after="0" w:line="240" w:lineRule="auto"/>
+              <w:spacing w:before="0" w:after="0"/>
               <w:ind w:firstLine="0"/>
               <w:jc w:val="center"/>
               <w:rPr>
@@ -17987,7 +17843,7 @@
           </w:tcPr>
           <w:p>
             <w:pPr>
-              <w:spacing w:before="0" w:after="0" w:line="240" w:lineRule="auto"/>
+              <w:spacing w:before="0" w:after="0"/>
               <w:ind w:firstLine="0"/>
               <w:jc w:val="center"/>
               <w:rPr>
@@ -18021,7 +17877,7 @@
           </w:tcPr>
           <w:p>
             <w:pPr>
-              <w:spacing w:before="0" w:after="0" w:line="240" w:lineRule="auto"/>
+              <w:spacing w:before="0" w:after="0"/>
               <w:ind w:firstLine="0"/>
               <w:jc w:val="center"/>
               <w:rPr>
@@ -18050,7 +17906,7 @@
           </w:tcPr>
           <w:p>
             <w:pPr>
-              <w:spacing w:before="0" w:after="0" w:line="240" w:lineRule="auto"/>
+              <w:spacing w:before="0" w:after="0"/>
               <w:ind w:firstLine="0"/>
               <w:jc w:val="center"/>
               <w:rPr>
@@ -18079,7 +17935,7 @@
           </w:tcPr>
           <w:p>
             <w:pPr>
-              <w:spacing w:before="0" w:after="0" w:line="240" w:lineRule="auto"/>
+              <w:spacing w:before="0" w:after="0"/>
               <w:ind w:firstLine="0"/>
               <w:jc w:val="center"/>
               <w:rPr>
@@ -18113,7 +17969,7 @@
           </w:tcPr>
           <w:p>
             <w:pPr>
-              <w:spacing w:before="0" w:after="0" w:line="240" w:lineRule="auto"/>
+              <w:spacing w:before="0" w:after="0"/>
               <w:ind w:firstLine="0"/>
               <w:jc w:val="center"/>
               <w:rPr>
@@ -18142,7 +17998,7 @@
           </w:tcPr>
           <w:p>
             <w:pPr>
-              <w:spacing w:before="0" w:after="0" w:line="240" w:lineRule="auto"/>
+              <w:spacing w:before="0" w:after="0"/>
               <w:ind w:firstLine="0"/>
               <w:jc w:val="center"/>
               <w:rPr>
@@ -18171,7 +18027,7 @@
           </w:tcPr>
           <w:p>
             <w:pPr>
-              <w:spacing w:before="0" w:after="0" w:line="240" w:lineRule="auto"/>
+              <w:spacing w:before="0" w:after="0"/>
               <w:ind w:firstLine="0"/>
               <w:jc w:val="center"/>
               <w:rPr>
@@ -18205,7 +18061,7 @@
           </w:tcPr>
           <w:p>
             <w:pPr>
-              <w:spacing w:before="0" w:after="0" w:line="240" w:lineRule="auto"/>
+              <w:spacing w:before="0" w:after="0"/>
               <w:ind w:firstLine="0"/>
               <w:jc w:val="center"/>
               <w:rPr>
@@ -18220,6 +18076,7 @@
                 <w:color w:val="4472C4"/>
                 <w:szCs w:val="26"/>
               </w:rPr>
+              <w:lastRenderedPageBreak/>
               <w:t>Bật kênh 3</w:t>
             </w:r>
           </w:p>
@@ -18234,7 +18091,7 @@
           </w:tcPr>
           <w:p>
             <w:pPr>
-              <w:spacing w:before="0" w:after="0" w:line="240" w:lineRule="auto"/>
+              <w:spacing w:before="0" w:after="0"/>
               <w:ind w:firstLine="0"/>
               <w:jc w:val="center"/>
               <w:rPr>
@@ -18263,7 +18120,7 @@
           </w:tcPr>
           <w:p>
             <w:pPr>
-              <w:spacing w:before="0" w:after="0" w:line="240" w:lineRule="auto"/>
+              <w:spacing w:before="0" w:after="0"/>
               <w:ind w:firstLine="0"/>
               <w:jc w:val="center"/>
               <w:rPr>
@@ -18297,7 +18154,7 @@
           </w:tcPr>
           <w:p>
             <w:pPr>
-              <w:spacing w:before="0" w:after="0" w:line="240" w:lineRule="auto"/>
+              <w:spacing w:before="0" w:after="0"/>
               <w:ind w:firstLine="0"/>
               <w:jc w:val="center"/>
               <w:rPr>
@@ -18326,7 +18183,7 @@
           </w:tcPr>
           <w:p>
             <w:pPr>
-              <w:spacing w:before="0" w:after="0" w:line="240" w:lineRule="auto"/>
+              <w:spacing w:before="0" w:after="0"/>
               <w:ind w:firstLine="0"/>
               <w:jc w:val="center"/>
               <w:rPr>
@@ -18355,7 +18212,7 @@
           </w:tcPr>
           <w:p>
             <w:pPr>
-              <w:spacing w:before="0" w:after="0" w:line="240" w:lineRule="auto"/>
+              <w:spacing w:before="0" w:after="0"/>
               <w:ind w:firstLine="0"/>
               <w:jc w:val="center"/>
               <w:rPr>
@@ -18391,7 +18248,6 @@
         <w:rPr>
           <w:i/>
         </w:rPr>
-        <w:lastRenderedPageBreak/>
         <w:t xml:space="preserve">Bảng 2. </w:t>
       </w:r>
       <w:r>
@@ -18483,7 +18339,7 @@
           </w:tcPr>
           <w:p>
             <w:pPr>
-              <w:spacing w:before="0" w:after="0" w:line="240" w:lineRule="auto"/>
+              <w:spacing w:before="0" w:after="0"/>
               <w:ind w:firstLine="0"/>
               <w:jc w:val="center"/>
               <w:rPr>
@@ -18520,7 +18376,7 @@
           </w:tcPr>
           <w:p>
             <w:pPr>
-              <w:spacing w:before="0" w:after="0" w:line="240" w:lineRule="auto"/>
+              <w:spacing w:before="0" w:after="0"/>
               <w:ind w:firstLine="0"/>
               <w:jc w:val="center"/>
               <w:rPr>
@@ -18549,7 +18405,7 @@
           </w:tcPr>
           <w:p>
             <w:pPr>
-              <w:spacing w:before="0" w:after="0" w:line="240" w:lineRule="auto"/>
+              <w:spacing w:before="0" w:after="0"/>
               <w:ind w:firstLine="0"/>
               <w:jc w:val="center"/>
               <w:rPr>
@@ -18584,7 +18440,7 @@
           </w:tcPr>
           <w:p>
             <w:pPr>
-              <w:spacing w:before="0" w:after="0" w:line="240" w:lineRule="auto"/>
+              <w:spacing w:before="0" w:after="0"/>
               <w:ind w:firstLine="0"/>
               <w:rPr>
                 <w:rFonts w:eastAsia="Times New Roman" w:cs="Times New Roman"/>
@@ -18613,7 +18469,7 @@
           </w:tcPr>
           <w:p>
             <w:pPr>
-              <w:spacing w:before="0" w:after="0" w:line="240" w:lineRule="auto"/>
+              <w:spacing w:before="0" w:after="0"/>
               <w:ind w:firstLine="0"/>
               <w:jc w:val="center"/>
               <w:rPr>
@@ -18641,7 +18497,7 @@
           </w:tcPr>
           <w:p>
             <w:pPr>
-              <w:spacing w:before="0" w:after="0" w:line="240" w:lineRule="auto"/>
+              <w:spacing w:before="0" w:after="0"/>
               <w:ind w:firstLine="0"/>
               <w:jc w:val="center"/>
               <w:rPr>
@@ -18674,7 +18530,7 @@
           </w:tcPr>
           <w:p>
             <w:pPr>
-              <w:spacing w:before="0" w:after="0" w:line="240" w:lineRule="auto"/>
+              <w:spacing w:before="0" w:after="0"/>
               <w:ind w:firstLine="0"/>
               <w:jc w:val="left"/>
               <w:rPr>
@@ -18694,7 +18550,7 @@
           </w:tcPr>
           <w:p>
             <w:pPr>
-              <w:spacing w:before="0" w:after="0" w:line="240" w:lineRule="auto"/>
+              <w:spacing w:before="0" w:after="0"/>
               <w:ind w:firstLine="0"/>
               <w:jc w:val="left"/>
               <w:rPr>
@@ -18714,7 +18570,7 @@
           </w:tcPr>
           <w:p>
             <w:pPr>
-              <w:spacing w:before="0" w:after="0" w:line="240" w:lineRule="auto"/>
+              <w:spacing w:before="0" w:after="0"/>
               <w:ind w:firstLine="0"/>
               <w:jc w:val="center"/>
               <w:rPr>
@@ -18747,7 +18603,7 @@
           </w:tcPr>
           <w:p>
             <w:pPr>
-              <w:spacing w:before="0" w:after="0" w:line="240" w:lineRule="auto"/>
+              <w:spacing w:before="0" w:after="0"/>
               <w:ind w:firstLine="0"/>
               <w:jc w:val="left"/>
               <w:rPr>
@@ -18767,7 +18623,7 @@
           </w:tcPr>
           <w:p>
             <w:pPr>
-              <w:spacing w:before="0" w:after="0" w:line="240" w:lineRule="auto"/>
+              <w:spacing w:before="0" w:after="0"/>
               <w:ind w:firstLine="0"/>
               <w:jc w:val="left"/>
               <w:rPr>
@@ -18787,7 +18643,7 @@
           </w:tcPr>
           <w:p>
             <w:pPr>
-              <w:spacing w:before="0" w:after="0" w:line="240" w:lineRule="auto"/>
+              <w:spacing w:before="0" w:after="0"/>
               <w:ind w:firstLine="0"/>
               <w:jc w:val="center"/>
               <w:rPr>
@@ -18820,7 +18676,7 @@
           </w:tcPr>
           <w:p>
             <w:pPr>
-              <w:spacing w:before="0" w:after="0" w:line="240" w:lineRule="auto"/>
+              <w:spacing w:before="0" w:after="0"/>
               <w:ind w:firstLine="0"/>
               <w:jc w:val="left"/>
               <w:rPr>
@@ -18840,7 +18696,7 @@
           </w:tcPr>
           <w:p>
             <w:pPr>
-              <w:spacing w:before="0" w:after="0" w:line="240" w:lineRule="auto"/>
+              <w:spacing w:before="0" w:after="0"/>
               <w:ind w:firstLine="0"/>
               <w:jc w:val="left"/>
               <w:rPr>
@@ -18861,7 +18717,7 @@
           </w:tcPr>
           <w:p>
             <w:pPr>
-              <w:spacing w:before="0" w:after="0" w:line="240" w:lineRule="auto"/>
+              <w:spacing w:before="0" w:after="0"/>
               <w:ind w:firstLine="0"/>
               <w:jc w:val="center"/>
               <w:rPr>
@@ -18996,7 +18852,7 @@
           </w:tcPr>
           <w:p>
             <w:pPr>
-              <w:spacing w:before="0" w:after="0" w:line="240" w:lineRule="auto"/>
+              <w:spacing w:before="0" w:after="0"/>
               <w:ind w:firstLine="0"/>
               <w:jc w:val="left"/>
               <w:rPr>
@@ -19035,7 +18891,7 @@
           </w:tcPr>
           <w:p>
             <w:pPr>
-              <w:spacing w:before="0" w:after="0" w:line="240" w:lineRule="auto"/>
+              <w:spacing w:before="0" w:after="0"/>
               <w:ind w:firstLine="0"/>
               <w:jc w:val="left"/>
               <w:rPr>
@@ -19098,7 +18954,7 @@
           </w:tcPr>
           <w:p>
             <w:pPr>
-              <w:spacing w:before="0" w:after="0" w:line="240" w:lineRule="auto"/>
+              <w:spacing w:before="0" w:after="0"/>
               <w:ind w:firstLine="0"/>
               <w:jc w:val="left"/>
               <w:rPr>
@@ -19137,7 +18993,7 @@
           </w:tcPr>
           <w:p>
             <w:pPr>
-              <w:spacing w:before="0" w:after="0" w:line="240" w:lineRule="auto"/>
+              <w:spacing w:before="0" w:after="0"/>
               <w:ind w:firstLine="0"/>
               <w:jc w:val="left"/>
               <w:rPr>
@@ -19209,7 +19065,7 @@
           </w:tcPr>
           <w:p>
             <w:pPr>
-              <w:spacing w:before="0" w:after="0" w:line="240" w:lineRule="auto"/>
+              <w:spacing w:before="0" w:after="0"/>
               <w:ind w:firstLine="0"/>
               <w:jc w:val="left"/>
               <w:rPr>
@@ -19248,7 +19104,7 @@
           </w:tcPr>
           <w:p>
             <w:pPr>
-              <w:spacing w:before="0" w:after="0" w:line="240" w:lineRule="auto"/>
+              <w:spacing w:before="0" w:after="0"/>
               <w:ind w:firstLine="0"/>
               <w:jc w:val="left"/>
               <w:rPr>
@@ -19311,7 +19167,7 @@
           </w:tcPr>
           <w:p>
             <w:pPr>
-              <w:spacing w:before="0" w:after="0" w:line="240" w:lineRule="auto"/>
+              <w:spacing w:before="0" w:after="0"/>
               <w:ind w:firstLine="0"/>
               <w:jc w:val="left"/>
               <w:rPr>
@@ -19350,7 +19206,7 @@
           </w:tcPr>
           <w:p>
             <w:pPr>
-              <w:spacing w:before="0" w:after="0" w:line="240" w:lineRule="auto"/>
+              <w:spacing w:before="0" w:after="0"/>
               <w:ind w:firstLine="0"/>
               <w:jc w:val="left"/>
               <w:rPr>
@@ -19413,7 +19269,7 @@
           </w:tcPr>
           <w:p>
             <w:pPr>
-              <w:spacing w:before="0" w:after="0" w:line="240" w:lineRule="auto"/>
+              <w:spacing w:before="0" w:after="0"/>
               <w:ind w:firstLine="0"/>
               <w:jc w:val="left"/>
               <w:rPr>
@@ -19452,7 +19308,7 @@
           </w:tcPr>
           <w:p>
             <w:pPr>
-              <w:spacing w:before="0" w:after="0" w:line="240" w:lineRule="auto"/>
+              <w:spacing w:before="0" w:after="0"/>
               <w:ind w:firstLine="0"/>
               <w:jc w:val="left"/>
               <w:rPr>
@@ -19505,7 +19361,7 @@
           </w:tcPr>
           <w:p>
             <w:pPr>
-              <w:spacing w:before="0" w:after="0" w:line="240" w:lineRule="auto"/>
+              <w:spacing w:before="0" w:after="0"/>
               <w:ind w:firstLine="0"/>
               <w:jc w:val="left"/>
               <w:rPr>
@@ -19520,6 +19376,7 @@
                 <w:color w:val="4A86E8"/>
                 <w:szCs w:val="26"/>
               </w:rPr>
+              <w:lastRenderedPageBreak/>
               <w:t>ssid</w:t>
             </w:r>
           </w:p>
@@ -19544,7 +19401,7 @@
           </w:tcPr>
           <w:p>
             <w:pPr>
-              <w:spacing w:before="0" w:after="0" w:line="240" w:lineRule="auto"/>
+              <w:spacing w:before="0" w:after="0"/>
               <w:ind w:firstLine="0"/>
               <w:jc w:val="left"/>
               <w:rPr>
@@ -19589,7 +19446,7 @@
           </w:tcPr>
           <w:p>
             <w:pPr>
-              <w:spacing w:before="0" w:after="0" w:line="240" w:lineRule="auto"/>
+              <w:spacing w:before="0" w:after="0"/>
               <w:ind w:firstLine="0"/>
               <w:jc w:val="left"/>
               <w:rPr>
@@ -19628,7 +19485,7 @@
           </w:tcPr>
           <w:p>
             <w:pPr>
-              <w:spacing w:before="0" w:after="0" w:line="240" w:lineRule="auto"/>
+              <w:spacing w:before="0" w:after="0"/>
               <w:ind w:firstLine="0"/>
               <w:jc w:val="left"/>
               <w:rPr>
@@ -19673,7 +19530,7 @@
           </w:tcPr>
           <w:p>
             <w:pPr>
-              <w:spacing w:before="0" w:after="0" w:line="240" w:lineRule="auto"/>
+              <w:spacing w:before="0" w:after="0"/>
               <w:ind w:firstLine="0"/>
               <w:jc w:val="left"/>
               <w:rPr>
@@ -19712,7 +19569,7 @@
           </w:tcPr>
           <w:p>
             <w:pPr>
-              <w:spacing w:before="0" w:after="0" w:line="240" w:lineRule="auto"/>
+              <w:spacing w:before="0" w:after="0"/>
               <w:ind w:firstLine="0"/>
               <w:jc w:val="left"/>
               <w:rPr>
@@ -19840,7 +19697,6 @@
         <w:rPr>
           <w:noProof/>
         </w:rPr>
-        <w:lastRenderedPageBreak/>
         <w:drawing>
           <wp:inline distT="0" distB="0" distL="0" distR="0" wp14:anchorId="2783D26F" wp14:editId="072CA92B">
             <wp:extent cx="5792008" cy="3496163"/>
@@ -19955,6 +19811,7 @@
         <w:rPr>
           <w:noProof/>
         </w:rPr>
+        <w:lastRenderedPageBreak/>
         <w:drawing>
           <wp:inline distT="0" distB="0" distL="0" distR="0" wp14:anchorId="57629CFA" wp14:editId="7D2D1229">
             <wp:extent cx="2972215" cy="3886742"/>
@@ -20063,7 +19920,6 @@
         <w:rPr>
           <w:i/>
         </w:rPr>
-        <w:lastRenderedPageBreak/>
         <w:t>Bước 3: Chọn vào mục Manage NuGet Package</w:t>
       </w:r>
     </w:p>
@@ -20130,6 +19986,7 @@
         <w:rPr>
           <w:i/>
         </w:rPr>
+        <w:lastRenderedPageBreak/>
         <w:t xml:space="preserve">Hình 2. </w:t>
       </w:r>
       <w:r>
@@ -20374,7 +20231,6 @@
         <w:rPr>
           <w:noProof/>
         </w:rPr>
-        <w:lastRenderedPageBreak/>
         <w:drawing>
           <wp:inline distT="0" distB="0" distL="0" distR="0" wp14:anchorId="1B5D4BD1" wp14:editId="65324872">
             <wp:extent cx="4781550" cy="2171700"/>
@@ -20508,6 +20364,7 @@
           <w:i/>
           <w:noProof/>
         </w:rPr>
+        <w:lastRenderedPageBreak/>
         <w:drawing>
           <wp:inline distT="0" distB="0" distL="0" distR="0" wp14:anchorId="55122E1B" wp14:editId="357FA2D7">
             <wp:extent cx="4819650" cy="1346835"/>
@@ -20726,7 +20583,6 @@
         <w:rPr>
           <w:noProof/>
         </w:rPr>
-        <w:lastRenderedPageBreak/>
         <w:drawing>
           <wp:inline distT="0" distB="0" distL="0" distR="0" wp14:anchorId="61B50962" wp14:editId="7935CE83">
             <wp:extent cx="4953000" cy="1942465"/>
@@ -20849,6 +20705,7 @@
           <w:i/>
           <w:noProof/>
         </w:rPr>
+        <w:lastRenderedPageBreak/>
         <w:drawing>
           <wp:inline distT="0" distB="0" distL="0" distR="0" wp14:anchorId="20407698" wp14:editId="64127A8F">
             <wp:extent cx="4924425" cy="2390775"/>
@@ -21067,7 +20924,6 @@
           <w:rFonts w:cs="Times New Roman"/>
           <w:noProof/>
         </w:rPr>
-        <w:lastRenderedPageBreak/>
         <w:drawing>
           <wp:inline distT="0" distB="0" distL="0" distR="0" wp14:anchorId="33F4BBE2" wp14:editId="4ED89136">
             <wp:extent cx="2129050" cy="1755917"/>
@@ -21232,6 +21088,7 @@
         </w:numPr>
       </w:pPr>
       <w:r>
+        <w:lastRenderedPageBreak/>
         <w:t>Hỗ trợ chuẩn 802.11 b/g/n.</w:t>
       </w:r>
     </w:p>
@@ -21327,7 +21184,6 @@
         <w:rPr>
           <w:noProof/>
         </w:rPr>
-        <w:lastRenderedPageBreak/>
         <w:drawing>
           <wp:inline distT="0" distB="0" distL="0" distR="0" wp14:anchorId="6547A2BA" wp14:editId="083A98CF">
             <wp:extent cx="4714177" cy="3028950"/>
@@ -21494,6 +21350,7 @@
         <w:rPr>
           <w:bdr w:val="none" w:sz="0" w:space="0" w:color="auto" w:frame="1"/>
         </w:rPr>
+        <w:lastRenderedPageBreak/>
         <w:t>GPIO9, GPIO10: hai chân này được dùng để giao tiếp với External Flash của ESP8266 vì vậy cũng không thể dùng đượ</w:t>
       </w:r>
       <w:r>
@@ -21605,7 +21462,6 @@
           <w:szCs w:val="26"/>
           <w:shd w:val="clear" w:color="auto" w:fill="FFFFFF"/>
         </w:rPr>
-        <w:lastRenderedPageBreak/>
         <w:t>Visual Studio Code hỗ trợ chức năng debug, đi kèm với Git, có syntax highlighting, tự hoàn thành mã thông minh, snippets, và cải tiến mã nguồn. Nhờ tính năng tùy chỉnh, Visual Studio Code cũng cho phép người dùng thay đổi theme, phím tắt, và các tùy chọn khác.</w:t>
       </w:r>
     </w:p>
@@ -21665,6 +21521,7 @@
     <w:p>
       <w:pPr>
         <w:pStyle w:val="Caption"/>
+        <w:spacing w:line="360" w:lineRule="auto"/>
         <w:jc w:val="center"/>
         <w:rPr>
           <w:rFonts w:cs="Times New Roman"/>
@@ -21915,6 +21772,7 @@
           <w:noProof/>
           <w:szCs w:val="26"/>
         </w:rPr>
+        <w:lastRenderedPageBreak/>
         <w:drawing>
           <wp:inline distT="0" distB="0" distL="0" distR="0" wp14:anchorId="1B7DB341" wp14:editId="405278FD">
             <wp:extent cx="1294410" cy="1211494"/>
@@ -21964,6 +21822,7 @@
     <w:p>
       <w:pPr>
         <w:pStyle w:val="Caption"/>
+        <w:spacing w:line="360" w:lineRule="auto"/>
         <w:jc w:val="center"/>
         <w:rPr>
           <w:rFonts w:cs="Times New Roman"/>
@@ -22083,7 +21942,6 @@
           <w:noProof/>
           <w:szCs w:val="26"/>
         </w:rPr>
-        <w:lastRenderedPageBreak/>
         <w:drawing>
           <wp:inline distT="0" distB="0" distL="0" distR="0" wp14:anchorId="36F85A7A" wp14:editId="70B3C89E">
             <wp:extent cx="4940135" cy="2534828"/>
@@ -22124,6 +21982,7 @@
     <w:p>
       <w:pPr>
         <w:pStyle w:val="Caption"/>
+        <w:spacing w:line="360" w:lineRule="auto"/>
         <w:jc w:val="center"/>
         <w:rPr>
           <w:rFonts w:cs="Times New Roman"/>
@@ -22229,6 +22088,7 @@
           <w:noProof/>
           <w:szCs w:val="26"/>
         </w:rPr>
+        <w:lastRenderedPageBreak/>
         <w:drawing>
           <wp:inline distT="0" distB="0" distL="0" distR="0" wp14:anchorId="3C244E7C" wp14:editId="57E3B2E7">
             <wp:extent cx="4475880" cy="2568272"/>
@@ -22269,6 +22129,7 @@
     <w:p>
       <w:pPr>
         <w:pStyle w:val="Caption"/>
+        <w:spacing w:line="360" w:lineRule="auto"/>
         <w:jc w:val="center"/>
         <w:rPr>
           <w:rFonts w:cs="Times New Roman"/>
@@ -22381,7 +22242,6 @@
           <w:noProof/>
           <w:szCs w:val="26"/>
         </w:rPr>
-        <w:lastRenderedPageBreak/>
         <w:drawing>
           <wp:inline distT="0" distB="0" distL="0" distR="0" wp14:anchorId="5553292D" wp14:editId="725F7458">
             <wp:extent cx="3363402" cy="2274572"/>
@@ -22422,6 +22282,7 @@
     <w:p>
       <w:pPr>
         <w:pStyle w:val="Caption"/>
+        <w:spacing w:line="360" w:lineRule="auto"/>
         <w:jc w:val="center"/>
         <w:rPr>
           <w:rFonts w:cs="Times New Roman"/>
@@ -22558,7 +22419,16 @@
           <w:szCs w:val="26"/>
           <w:shd w:val="clear" w:color="auto" w:fill="FFFFFF"/>
         </w:rPr>
-        <w:t>Altium Designer trước kia có tên gọi quen thuộc là Protel DXP, là một trong những công cụ vẽ mạch điện tử mạnh nhất hiện nay. Được phát triển bởi hãng Altium Limited. Altium designer là một phần mềm chuyên nghành được sử dụng trong thiết kế mạch điện tử. Nó là một phần mềm mạnh với nhiều tính năng thú vị, tuy nhiên phần mềm này còn được ít người biết đến so với các phần mềm thiết kế mạch khác như orcad hay proteus.</w:t>
+        <w:t xml:space="preserve">Altium Designer trước kia có tên gọi quen thuộc là Protel DXP, là một trong những công cụ vẽ mạch điện tử mạnh nhất hiện nay. Được phát triển bởi hãng Altium Limited. Altium designer là một phần mềm chuyên nghành được sử dụng trong thiết kế mạch điện tử. Nó là </w:t>
+      </w:r>
+      <w:r>
+        <w:rPr>
+          <w:rFonts w:cs="Times New Roman"/>
+          <w:szCs w:val="26"/>
+          <w:shd w:val="clear" w:color="auto" w:fill="FFFFFF"/>
+        </w:rPr>
+        <w:lastRenderedPageBreak/>
+        <w:t>một phần mềm mạnh với nhiều tính năng thú vị, tuy nhiên phần mềm này còn được ít người biết đến so với các phần mềm thiết kế mạch khác như orcad hay proteus.</w:t>
       </w:r>
     </w:p>
     <w:p>
@@ -22615,6 +22485,7 @@
     <w:p>
       <w:pPr>
         <w:pStyle w:val="Caption"/>
+        <w:spacing w:line="360" w:lineRule="auto"/>
         <w:jc w:val="center"/>
         <w:rPr>
           <w:rFonts w:cs="Times New Roman"/>
@@ -22737,147 +22608,147 @@
           <w:szCs w:val="26"/>
           <w:shd w:val="clear" w:color="auto" w:fill="FFFFFF"/>
         </w:rPr>
+        <w:t>Hỗ trợ mạnh mẽ cho việc thiết kế tự động, đi dây tự động theo thuật toán tối ưu, phân tích lắp ráp linh kiện. Hỗ trợ việc tìm các giải pháp thiết kế hoặc chỉnh sửa mạch, linh kiện, netlist có sẵn từ trước theo các tham số mới.</w:t>
+      </w:r>
+    </w:p>
+    <w:p>
+      <w:pPr>
+        <w:rPr>
+          <w:rFonts w:cs="Times New Roman"/>
+          <w:szCs w:val="26"/>
+          <w:shd w:val="clear" w:color="auto" w:fill="FFFFFF"/>
+        </w:rPr>
+      </w:pPr>
+      <w:r>
+        <w:rPr>
+          <w:rFonts w:cs="Times New Roman"/>
+          <w:szCs w:val="26"/>
+          <w:shd w:val="clear" w:color="auto" w:fill="FFFFFF"/>
+        </w:rPr>
+        <w:t>Mở, xem và in các file thiết kế mạch dễ dàng với đầy đủ các thông tin linh kiện, netlist, dữ liệu bản vẽ, kích thước, số lượng…</w:t>
+      </w:r>
+    </w:p>
+    <w:p>
+      <w:pPr>
+        <w:rPr>
+          <w:rFonts w:cs="Times New Roman"/>
+          <w:szCs w:val="26"/>
+          <w:shd w:val="clear" w:color="auto" w:fill="FFFFFF"/>
+        </w:rPr>
+      </w:pPr>
+      <w:r>
+        <w:rPr>
+          <w:rFonts w:cs="Times New Roman"/>
+          <w:szCs w:val="26"/>
+          <w:shd w:val="clear" w:color="auto" w:fill="FFFFFF"/>
+        </w:rPr>
+        <w:t>Hệ thống các thư viện linh kiện phong phú, chi tiết và hoàn chỉnh bao gồm tất cả các linh kiện nhúng, số, tương tự…</w:t>
+      </w:r>
+    </w:p>
+    <w:p>
+      <w:pPr>
+        <w:rPr>
+          <w:rFonts w:cs="Times New Roman"/>
+          <w:szCs w:val="26"/>
+          <w:shd w:val="clear" w:color="auto" w:fill="FFFFFF"/>
+        </w:rPr>
+      </w:pPr>
+      <w:r>
+        <w:rPr>
+          <w:rFonts w:cs="Times New Roman"/>
+          <w:szCs w:val="26"/>
+          <w:shd w:val="clear" w:color="auto" w:fill="FFFFFF"/>
+        </w:rPr>
+        <w:t> Đặt và sửa đối tượng trên các lớp cơ khí, định nghĩa các luật thiết kế, tùy chỉnh các lớp mạch in, chuyển từ schematic sang PCB, đặt vị trí linh kiện trên PCB.</w:t>
+      </w:r>
+    </w:p>
+    <w:p>
+      <w:pPr>
+        <w:rPr>
+          <w:rFonts w:cs="Times New Roman"/>
+          <w:szCs w:val="26"/>
+          <w:shd w:val="clear" w:color="auto" w:fill="FFFFFF"/>
+        </w:rPr>
+      </w:pPr>
+      <w:r>
+        <w:rPr>
+          <w:rFonts w:cs="Times New Roman"/>
+          <w:szCs w:val="26"/>
+          <w:shd w:val="clear" w:color="auto" w:fill="FFFFFF"/>
+        </w:rPr>
+        <w:t>Mô phỏng mạch PCB 3D, đem lại hình ảnh mạch điện trung thực trong không gian 3 chiều, hỗ trợ MCAD-ECAD, liên kết trực tiếp với mô hình STEP, kiểm tra khoảng cách cách điện, cấu hình cho cả 2D và 3D</w:t>
+      </w:r>
+    </w:p>
+    <w:p>
+      <w:pPr>
+        <w:rPr>
+          <w:rFonts w:cs="Times New Roman"/>
+          <w:szCs w:val="26"/>
+          <w:shd w:val="clear" w:color="auto" w:fill="FFFFFF"/>
+        </w:rPr>
+      </w:pPr>
+      <w:r>
+        <w:rPr>
+          <w:rFonts w:cs="Times New Roman"/>
+          <w:szCs w:val="26"/>
+          <w:shd w:val="clear" w:color="auto" w:fill="FFFFFF"/>
+        </w:rPr>
+        <w:t>Hỗ trợ thiết kế PCB sang FPGA và ngược lại.</w:t>
+      </w:r>
+    </w:p>
+    <w:p>
+      <w:pPr>
+        <w:pStyle w:val="NoSpacing"/>
+        <w:rPr>
+          <w:rFonts w:cs="Times New Roman"/>
+          <w:i/>
+          <w:szCs w:val="26"/>
+        </w:rPr>
+      </w:pPr>
+      <w:r>
+        <w:rPr>
+          <w:rFonts w:cs="Times New Roman"/>
+          <w:i/>
+          <w:szCs w:val="26"/>
+        </w:rPr>
+        <w:t>c, Tóm tắt các bước thiết kế mạch trên Altium</w:t>
+      </w:r>
+    </w:p>
+    <w:p>
+      <w:pPr>
+        <w:rPr>
+          <w:rFonts w:cs="Times New Roman"/>
+          <w:szCs w:val="26"/>
+        </w:rPr>
+      </w:pPr>
+      <w:r>
+        <w:rPr>
+          <w:rFonts w:cs="Times New Roman"/>
+          <w:szCs w:val="26"/>
+        </w:rPr>
+        <w:t xml:space="preserve"> - </w:t>
+      </w:r>
+      <w:r>
+        <w:rPr>
+          <w:rFonts w:cs="Times New Roman"/>
+          <w:szCs w:val="26"/>
+        </w:rPr>
+        <w:t>Đặt ra các yêu cầu bài toán.</w:t>
+      </w:r>
+    </w:p>
+    <w:p>
+      <w:pPr>
+        <w:rPr>
+          <w:rFonts w:cs="Times New Roman"/>
+          <w:szCs w:val="26"/>
+        </w:rPr>
+      </w:pPr>
+      <w:r>
+        <w:rPr>
+          <w:rFonts w:cs="Times New Roman"/>
+          <w:szCs w:val="26"/>
+        </w:rPr>
         <w:lastRenderedPageBreak/>
-        <w:t>Hỗ trợ mạnh mẽ cho việc thiết kế tự động, đi dây tự động theo thuật toán tối ưu, phân tích lắp ráp linh kiện. Hỗ trợ việc tìm các giải pháp thiết kế hoặc chỉnh sửa mạch, linh kiện, netlist có sẵn từ trước theo các tham số mới.</w:t>
-      </w:r>
-    </w:p>
-    <w:p>
-      <w:pPr>
-        <w:rPr>
-          <w:rFonts w:cs="Times New Roman"/>
-          <w:szCs w:val="26"/>
-          <w:shd w:val="clear" w:color="auto" w:fill="FFFFFF"/>
-        </w:rPr>
-      </w:pPr>
-      <w:r>
-        <w:rPr>
-          <w:rFonts w:cs="Times New Roman"/>
-          <w:szCs w:val="26"/>
-          <w:shd w:val="clear" w:color="auto" w:fill="FFFFFF"/>
-        </w:rPr>
-        <w:t>Mở, xem và in các file thiết kế mạch dễ dàng với đầy đủ các thông tin linh kiện, netlist, dữ liệu bản vẽ, kích thước, số lượng…</w:t>
-      </w:r>
-    </w:p>
-    <w:p>
-      <w:pPr>
-        <w:rPr>
-          <w:rFonts w:cs="Times New Roman"/>
-          <w:szCs w:val="26"/>
-          <w:shd w:val="clear" w:color="auto" w:fill="FFFFFF"/>
-        </w:rPr>
-      </w:pPr>
-      <w:r>
-        <w:rPr>
-          <w:rFonts w:cs="Times New Roman"/>
-          <w:szCs w:val="26"/>
-          <w:shd w:val="clear" w:color="auto" w:fill="FFFFFF"/>
-        </w:rPr>
-        <w:t>Hệ thống các thư viện linh kiện phong phú, chi tiết và hoàn chỉnh bao gồm tất cả các linh kiện nhúng, số, tương tự…</w:t>
-      </w:r>
-    </w:p>
-    <w:p>
-      <w:pPr>
-        <w:rPr>
-          <w:rFonts w:cs="Times New Roman"/>
-          <w:szCs w:val="26"/>
-          <w:shd w:val="clear" w:color="auto" w:fill="FFFFFF"/>
-        </w:rPr>
-      </w:pPr>
-      <w:r>
-        <w:rPr>
-          <w:rFonts w:cs="Times New Roman"/>
-          <w:szCs w:val="26"/>
-          <w:shd w:val="clear" w:color="auto" w:fill="FFFFFF"/>
-        </w:rPr>
-        <w:t> Đặt và sửa đối tượng trên các lớp cơ khí, định nghĩa các luật thiết kế, tùy chỉnh các lớp mạch in, chuyển từ schematic sang PCB, đặt vị trí linh kiện trên PCB.</w:t>
-      </w:r>
-    </w:p>
-    <w:p>
-      <w:pPr>
-        <w:rPr>
-          <w:rFonts w:cs="Times New Roman"/>
-          <w:szCs w:val="26"/>
-          <w:shd w:val="clear" w:color="auto" w:fill="FFFFFF"/>
-        </w:rPr>
-      </w:pPr>
-      <w:r>
-        <w:rPr>
-          <w:rFonts w:cs="Times New Roman"/>
-          <w:szCs w:val="26"/>
-          <w:shd w:val="clear" w:color="auto" w:fill="FFFFFF"/>
-        </w:rPr>
-        <w:t>Mô phỏng mạch PCB 3D, đem lại hình ảnh mạch điện trung thực trong không gian 3 chiều, hỗ trợ MCAD-ECAD, liên kết trực tiếp với mô hình STEP, kiểm tra khoảng cách cách điện, cấu hình cho cả 2D và 3D</w:t>
-      </w:r>
-    </w:p>
-    <w:p>
-      <w:pPr>
-        <w:rPr>
-          <w:rFonts w:cs="Times New Roman"/>
-          <w:szCs w:val="26"/>
-          <w:shd w:val="clear" w:color="auto" w:fill="FFFFFF"/>
-        </w:rPr>
-      </w:pPr>
-      <w:r>
-        <w:rPr>
-          <w:rFonts w:cs="Times New Roman"/>
-          <w:szCs w:val="26"/>
-          <w:shd w:val="clear" w:color="auto" w:fill="FFFFFF"/>
-        </w:rPr>
-        <w:t>Hỗ trợ thiết kế PCB sang FPGA và ngược lại.</w:t>
-      </w:r>
-    </w:p>
-    <w:p>
-      <w:pPr>
-        <w:pStyle w:val="NoSpacing"/>
-        <w:rPr>
-          <w:rFonts w:cs="Times New Roman"/>
-          <w:i/>
-          <w:szCs w:val="26"/>
-        </w:rPr>
-      </w:pPr>
-      <w:r>
-        <w:rPr>
-          <w:rFonts w:cs="Times New Roman"/>
-          <w:i/>
-          <w:szCs w:val="26"/>
-        </w:rPr>
-        <w:t>c, Tóm tắt các bước thiết kế mạch trên Altium</w:t>
-      </w:r>
-    </w:p>
-    <w:p>
-      <w:pPr>
-        <w:rPr>
-          <w:rFonts w:cs="Times New Roman"/>
-          <w:szCs w:val="26"/>
-        </w:rPr>
-      </w:pPr>
-      <w:r>
-        <w:rPr>
-          <w:rFonts w:cs="Times New Roman"/>
-          <w:szCs w:val="26"/>
-        </w:rPr>
-        <w:t xml:space="preserve"> - </w:t>
-      </w:r>
-      <w:r>
-        <w:rPr>
-          <w:rFonts w:cs="Times New Roman"/>
-          <w:szCs w:val="26"/>
-        </w:rPr>
-        <w:t>Đặt ra các yêu cầu bài toán.</w:t>
-      </w:r>
-    </w:p>
-    <w:p>
-      <w:pPr>
-        <w:rPr>
-          <w:rFonts w:cs="Times New Roman"/>
-          <w:szCs w:val="26"/>
-        </w:rPr>
-      </w:pPr>
-      <w:r>
-        <w:rPr>
-          <w:rFonts w:cs="Times New Roman"/>
-          <w:szCs w:val="26"/>
-        </w:rPr>
         <w:t>-  Lựa chọn linh kiện.</w:t>
       </w:r>
     </w:p>
@@ -23319,6 +23190,7 @@
     <w:p>
       <w:pPr>
         <w:pStyle w:val="Caption"/>
+        <w:spacing w:line="360" w:lineRule="auto"/>
         <w:jc w:val="center"/>
         <w:rPr>
           <w:rFonts w:cs="Times New Roman"/>
@@ -23516,6 +23388,7 @@
     <w:p>
       <w:pPr>
         <w:pStyle w:val="Caption"/>
+        <w:spacing w:line="360" w:lineRule="auto"/>
         <w:jc w:val="center"/>
         <w:rPr>
           <w:rFonts w:cs="Times New Roman"/>
@@ -24548,7 +24421,7 @@
     <w:p>
       <w:pPr>
         <w:shd w:val="clear" w:color="auto" w:fill="1E1E1E"/>
-        <w:spacing w:before="0" w:after="0" w:line="285" w:lineRule="atLeast"/>
+        <w:spacing w:before="0" w:after="0"/>
         <w:ind w:firstLine="0"/>
         <w:jc w:val="left"/>
         <w:rPr>
@@ -24585,7 +24458,7 @@
     <w:p>
       <w:pPr>
         <w:shd w:val="clear" w:color="auto" w:fill="1E1E1E"/>
-        <w:spacing w:before="0" w:after="0" w:line="285" w:lineRule="atLeast"/>
+        <w:spacing w:before="0" w:after="0"/>
         <w:ind w:firstLine="0"/>
         <w:jc w:val="left"/>
         <w:rPr>
@@ -24622,7 +24495,7 @@
     <w:p>
       <w:pPr>
         <w:shd w:val="clear" w:color="auto" w:fill="1E1E1E"/>
-        <w:spacing w:before="0" w:after="0" w:line="285" w:lineRule="atLeast"/>
+        <w:spacing w:before="0" w:after="0"/>
         <w:ind w:firstLine="0"/>
         <w:jc w:val="left"/>
         <w:rPr>
@@ -24659,7 +24532,7 @@
     <w:p>
       <w:pPr>
         <w:shd w:val="clear" w:color="auto" w:fill="1E1E1E"/>
-        <w:spacing w:before="0" w:after="0" w:line="285" w:lineRule="atLeast"/>
+        <w:spacing w:before="0" w:after="0"/>
         <w:ind w:firstLine="0"/>
         <w:jc w:val="left"/>
         <w:rPr>
@@ -24696,7 +24569,7 @@
     <w:p>
       <w:pPr>
         <w:shd w:val="clear" w:color="auto" w:fill="1E1E1E"/>
-        <w:spacing w:before="0" w:after="0" w:line="285" w:lineRule="atLeast"/>
+        <w:spacing w:before="0" w:after="0"/>
         <w:ind w:firstLine="0"/>
         <w:jc w:val="left"/>
         <w:rPr>
@@ -24709,7 +24582,7 @@
     <w:p>
       <w:pPr>
         <w:shd w:val="clear" w:color="auto" w:fill="1E1E1E"/>
-        <w:spacing w:before="0" w:after="0" w:line="285" w:lineRule="atLeast"/>
+        <w:spacing w:before="0" w:after="0"/>
         <w:ind w:firstLine="0"/>
         <w:jc w:val="left"/>
         <w:rPr>
@@ -24754,7 +24627,7 @@
     <w:p>
       <w:pPr>
         <w:shd w:val="clear" w:color="auto" w:fill="1E1E1E"/>
-        <w:spacing w:before="0" w:after="0" w:line="285" w:lineRule="atLeast"/>
+        <w:spacing w:before="0" w:after="0"/>
         <w:ind w:firstLine="0"/>
         <w:jc w:val="left"/>
         <w:rPr>
@@ -24815,7 +24688,7 @@
     <w:p>
       <w:pPr>
         <w:shd w:val="clear" w:color="auto" w:fill="1E1E1E"/>
-        <w:spacing w:before="0" w:after="0" w:line="285" w:lineRule="atLeast"/>
+        <w:spacing w:before="0" w:after="0"/>
         <w:ind w:firstLine="0"/>
         <w:jc w:val="left"/>
         <w:rPr>
@@ -24836,7 +24709,7 @@
     <w:p>
       <w:pPr>
         <w:shd w:val="clear" w:color="auto" w:fill="1E1E1E"/>
-        <w:spacing w:before="0" w:after="0" w:line="285" w:lineRule="atLeast"/>
+        <w:spacing w:before="0" w:after="0"/>
         <w:ind w:firstLine="0"/>
         <w:jc w:val="left"/>
         <w:rPr>
@@ -24849,7 +24722,7 @@
     <w:p>
       <w:pPr>
         <w:shd w:val="clear" w:color="auto" w:fill="1E1E1E"/>
-        <w:spacing w:before="0" w:after="0" w:line="285" w:lineRule="atLeast"/>
+        <w:spacing w:before="0" w:after="0"/>
         <w:ind w:firstLine="0"/>
         <w:jc w:val="left"/>
         <w:rPr>
@@ -24886,7 +24759,7 @@
     <w:p>
       <w:pPr>
         <w:shd w:val="clear" w:color="auto" w:fill="1E1E1E"/>
-        <w:spacing w:before="0" w:after="0" w:line="285" w:lineRule="atLeast"/>
+        <w:spacing w:before="0" w:after="0"/>
         <w:ind w:firstLine="0"/>
         <w:jc w:val="left"/>
         <w:rPr>
@@ -24907,7 +24780,7 @@
     <w:p>
       <w:pPr>
         <w:shd w:val="clear" w:color="auto" w:fill="1E1E1E"/>
-        <w:spacing w:before="0" w:after="0" w:line="285" w:lineRule="atLeast"/>
+        <w:spacing w:before="0" w:after="0"/>
         <w:ind w:firstLine="0"/>
         <w:jc w:val="left"/>
         <w:rPr>
@@ -24960,7 +24833,7 @@
     <w:p>
       <w:pPr>
         <w:shd w:val="clear" w:color="auto" w:fill="1E1E1E"/>
-        <w:spacing w:before="0" w:after="0" w:line="285" w:lineRule="atLeast"/>
+        <w:spacing w:before="0" w:after="0"/>
         <w:ind w:firstLine="0"/>
         <w:jc w:val="left"/>
         <w:rPr>
@@ -25013,7 +24886,7 @@
     <w:p>
       <w:pPr>
         <w:shd w:val="clear" w:color="auto" w:fill="1E1E1E"/>
-        <w:spacing w:before="0" w:after="0" w:line="285" w:lineRule="atLeast"/>
+        <w:spacing w:before="0" w:after="0"/>
         <w:ind w:firstLine="0"/>
         <w:jc w:val="left"/>
         <w:rPr>
@@ -25066,7 +24939,7 @@
     <w:p>
       <w:pPr>
         <w:shd w:val="clear" w:color="auto" w:fill="1E1E1E"/>
-        <w:spacing w:before="0" w:after="0" w:line="285" w:lineRule="atLeast"/>
+        <w:spacing w:before="0" w:after="0"/>
         <w:ind w:firstLine="0"/>
         <w:jc w:val="left"/>
         <w:rPr>
@@ -25111,7 +24984,7 @@
     <w:p>
       <w:pPr>
         <w:shd w:val="clear" w:color="auto" w:fill="1E1E1E"/>
-        <w:spacing w:before="0" w:after="0" w:line="285" w:lineRule="atLeast"/>
+        <w:spacing w:before="0" w:after="0"/>
         <w:ind w:firstLine="0"/>
         <w:jc w:val="left"/>
         <w:rPr>
@@ -25132,7 +25005,7 @@
     <w:p>
       <w:pPr>
         <w:shd w:val="clear" w:color="auto" w:fill="1E1E1E"/>
-        <w:spacing w:before="0" w:after="0" w:line="285" w:lineRule="atLeast"/>
+        <w:spacing w:before="0" w:after="0"/>
         <w:ind w:firstLine="0"/>
         <w:jc w:val="left"/>
         <w:rPr>
@@ -25145,7 +25018,7 @@
     <w:p>
       <w:pPr>
         <w:shd w:val="clear" w:color="auto" w:fill="1E1E1E"/>
-        <w:spacing w:before="0" w:after="0" w:line="285" w:lineRule="atLeast"/>
+        <w:spacing w:before="0" w:after="0"/>
         <w:ind w:firstLine="0"/>
         <w:jc w:val="left"/>
         <w:rPr>
@@ -25222,7 +25095,7 @@
     <w:p>
       <w:pPr>
         <w:shd w:val="clear" w:color="auto" w:fill="1E1E1E"/>
-        <w:spacing w:before="0" w:after="0" w:line="285" w:lineRule="atLeast"/>
+        <w:spacing w:before="0" w:after="0"/>
         <w:ind w:firstLine="0"/>
         <w:jc w:val="left"/>
         <w:rPr>
@@ -25235,7 +25108,7 @@
     <w:p>
       <w:pPr>
         <w:shd w:val="clear" w:color="auto" w:fill="1E1E1E"/>
-        <w:spacing w:before="0" w:after="0" w:line="285" w:lineRule="atLeast"/>
+        <w:spacing w:before="0" w:after="0"/>
         <w:ind w:firstLine="0"/>
         <w:jc w:val="left"/>
         <w:rPr>
@@ -25320,7 +25193,7 @@
     <w:p>
       <w:pPr>
         <w:shd w:val="clear" w:color="auto" w:fill="1E1E1E"/>
-        <w:spacing w:before="0" w:after="0" w:line="285" w:lineRule="atLeast"/>
+        <w:spacing w:before="0" w:after="0"/>
         <w:ind w:firstLine="0"/>
         <w:jc w:val="left"/>
         <w:rPr>
@@ -25341,7 +25214,7 @@
     <w:p>
       <w:pPr>
         <w:shd w:val="clear" w:color="auto" w:fill="1E1E1E"/>
-        <w:spacing w:before="0" w:after="0" w:line="285" w:lineRule="atLeast"/>
+        <w:spacing w:before="0" w:after="0"/>
         <w:ind w:firstLine="0"/>
         <w:jc w:val="left"/>
         <w:rPr>
@@ -25442,7 +25315,7 @@
     <w:p>
       <w:pPr>
         <w:shd w:val="clear" w:color="auto" w:fill="1E1E1E"/>
-        <w:spacing w:before="0" w:after="0" w:line="285" w:lineRule="atLeast"/>
+        <w:spacing w:before="0" w:after="0"/>
         <w:ind w:firstLine="0"/>
         <w:jc w:val="left"/>
         <w:rPr>
@@ -25511,7 +25384,7 @@
     <w:p>
       <w:pPr>
         <w:shd w:val="clear" w:color="auto" w:fill="1E1E1E"/>
-        <w:spacing w:before="0" w:after="0" w:line="285" w:lineRule="atLeast"/>
+        <w:spacing w:before="0" w:after="0"/>
         <w:ind w:firstLine="0"/>
         <w:jc w:val="left"/>
         <w:rPr>
@@ -25532,7 +25405,7 @@
     <w:p>
       <w:pPr>
         <w:shd w:val="clear" w:color="auto" w:fill="1E1E1E"/>
-        <w:spacing w:before="0" w:after="0" w:line="285" w:lineRule="atLeast"/>
+        <w:spacing w:before="0" w:after="0"/>
         <w:ind w:firstLine="0"/>
         <w:jc w:val="left"/>
         <w:rPr>
@@ -25601,7 +25474,7 @@
     <w:p>
       <w:pPr>
         <w:shd w:val="clear" w:color="auto" w:fill="1E1E1E"/>
-        <w:spacing w:before="0" w:after="0" w:line="285" w:lineRule="atLeast"/>
+        <w:spacing w:before="0" w:after="0"/>
         <w:ind w:firstLine="0"/>
         <w:jc w:val="left"/>
         <w:rPr>
@@ -25638,7 +25511,7 @@
     <w:p>
       <w:pPr>
         <w:shd w:val="clear" w:color="auto" w:fill="1E1E1E"/>
-        <w:spacing w:before="0" w:after="0" w:line="285" w:lineRule="atLeast"/>
+        <w:spacing w:before="0" w:after="0"/>
         <w:ind w:firstLine="0"/>
         <w:jc w:val="left"/>
         <w:rPr>
@@ -25659,7 +25532,7 @@
     <w:p>
       <w:pPr>
         <w:shd w:val="clear" w:color="auto" w:fill="1E1E1E"/>
-        <w:spacing w:before="0" w:after="0" w:line="285" w:lineRule="atLeast"/>
+        <w:spacing w:before="0" w:after="0"/>
         <w:ind w:firstLine="0"/>
         <w:jc w:val="left"/>
         <w:rPr>
@@ -25784,7 +25657,7 @@
     <w:p>
       <w:pPr>
         <w:shd w:val="clear" w:color="auto" w:fill="1E1E1E"/>
-        <w:spacing w:before="0" w:after="0" w:line="285" w:lineRule="atLeast"/>
+        <w:spacing w:before="0" w:after="0"/>
         <w:ind w:firstLine="0"/>
         <w:jc w:val="left"/>
         <w:rPr>
@@ -25853,7 +25726,7 @@
     <w:p>
       <w:pPr>
         <w:shd w:val="clear" w:color="auto" w:fill="1E1E1E"/>
-        <w:spacing w:before="0" w:after="0" w:line="285" w:lineRule="atLeast"/>
+        <w:spacing w:before="0" w:after="0"/>
         <w:ind w:firstLine="0"/>
         <w:jc w:val="left"/>
         <w:rPr>
@@ -25868,6 +25741,7 @@
           <w:color w:val="D4D4D4"/>
           <w:szCs w:val="26"/>
         </w:rPr>
+        <w:lastRenderedPageBreak/>
         <w:t>  </w:t>
       </w:r>
       <w:r>
@@ -25946,7 +25820,7 @@
     <w:p>
       <w:pPr>
         <w:shd w:val="clear" w:color="auto" w:fill="1E1E1E"/>
-        <w:spacing w:before="0" w:after="0" w:line="285" w:lineRule="atLeast"/>
+        <w:spacing w:before="0" w:after="0"/>
         <w:ind w:firstLine="0"/>
         <w:jc w:val="left"/>
         <w:rPr>
@@ -26015,7 +25889,7 @@
     <w:p>
       <w:pPr>
         <w:shd w:val="clear" w:color="auto" w:fill="1E1E1E"/>
-        <w:spacing w:before="0" w:after="0" w:line="285" w:lineRule="atLeast"/>
+        <w:spacing w:before="0" w:after="0"/>
         <w:ind w:firstLine="0"/>
         <w:jc w:val="left"/>
         <w:rPr>
@@ -26068,7 +25942,7 @@
     <w:p>
       <w:pPr>
         <w:shd w:val="clear" w:color="auto" w:fill="1E1E1E"/>
-        <w:spacing w:before="0" w:after="0" w:line="285" w:lineRule="atLeast"/>
+        <w:spacing w:before="0" w:after="0"/>
         <w:ind w:firstLine="0"/>
         <w:jc w:val="left"/>
         <w:rPr>
@@ -26121,7 +25995,7 @@
     <w:p>
       <w:pPr>
         <w:shd w:val="clear" w:color="auto" w:fill="1E1E1E"/>
-        <w:spacing w:before="0" w:after="0" w:line="285" w:lineRule="atLeast"/>
+        <w:spacing w:before="0" w:after="0"/>
         <w:ind w:firstLine="0"/>
         <w:jc w:val="left"/>
         <w:rPr>
@@ -26142,7 +26016,7 @@
     <w:p>
       <w:pPr>
         <w:shd w:val="clear" w:color="auto" w:fill="1E1E1E"/>
-        <w:spacing w:before="0" w:after="0" w:line="285" w:lineRule="atLeast"/>
+        <w:spacing w:before="0" w:after="0"/>
         <w:ind w:firstLine="0"/>
         <w:jc w:val="left"/>
         <w:rPr>
@@ -26155,7 +26029,7 @@
     <w:p>
       <w:pPr>
         <w:shd w:val="clear" w:color="auto" w:fill="1E1E1E"/>
-        <w:spacing w:before="0" w:after="0" w:line="285" w:lineRule="atLeast"/>
+        <w:spacing w:before="0" w:after="0"/>
         <w:ind w:firstLine="0"/>
         <w:jc w:val="left"/>
         <w:rPr>
@@ -26216,7 +26090,7 @@
     <w:p>
       <w:pPr>
         <w:shd w:val="clear" w:color="auto" w:fill="1E1E1E"/>
-        <w:spacing w:before="0" w:after="0" w:line="285" w:lineRule="atLeast"/>
+        <w:spacing w:before="0" w:after="0"/>
         <w:ind w:firstLine="0"/>
         <w:jc w:val="left"/>
         <w:rPr>
@@ -26261,7 +26135,7 @@
     <w:p>
       <w:pPr>
         <w:shd w:val="clear" w:color="auto" w:fill="1E1E1E"/>
-        <w:spacing w:before="0" w:after="0" w:line="285" w:lineRule="atLeast"/>
+        <w:spacing w:before="0" w:after="0"/>
         <w:ind w:firstLine="0"/>
         <w:jc w:val="left"/>
         <w:rPr>
@@ -26282,7 +26156,7 @@
     <w:p>
       <w:pPr>
         <w:shd w:val="clear" w:color="auto" w:fill="1E1E1E"/>
-        <w:spacing w:before="0" w:after="0" w:line="285" w:lineRule="atLeast"/>
+        <w:spacing w:before="0" w:after="0"/>
         <w:ind w:firstLine="0"/>
         <w:jc w:val="left"/>
         <w:rPr>
@@ -26351,7 +26225,7 @@
     <w:p>
       <w:pPr>
         <w:shd w:val="clear" w:color="auto" w:fill="1E1E1E"/>
-        <w:spacing w:before="0" w:after="0" w:line="285" w:lineRule="atLeast"/>
+        <w:spacing w:before="0" w:after="0"/>
         <w:ind w:firstLine="0"/>
         <w:jc w:val="left"/>
         <w:rPr>
@@ -26420,7 +26294,7 @@
     <w:p>
       <w:pPr>
         <w:shd w:val="clear" w:color="auto" w:fill="1E1E1E"/>
-        <w:spacing w:before="0" w:after="0" w:line="285" w:lineRule="atLeast"/>
+        <w:spacing w:before="0" w:after="0"/>
         <w:ind w:firstLine="0"/>
         <w:jc w:val="left"/>
         <w:rPr>
@@ -26489,7 +26363,7 @@
     <w:p>
       <w:pPr>
         <w:shd w:val="clear" w:color="auto" w:fill="1E1E1E"/>
-        <w:spacing w:before="0" w:after="0" w:line="285" w:lineRule="atLeast"/>
+        <w:spacing w:before="0" w:after="0"/>
         <w:ind w:firstLine="0"/>
         <w:jc w:val="left"/>
         <w:rPr>
@@ -26502,7 +26376,7 @@
     <w:p>
       <w:pPr>
         <w:shd w:val="clear" w:color="auto" w:fill="1E1E1E"/>
-        <w:spacing w:before="0" w:after="0" w:line="285" w:lineRule="atLeast"/>
+        <w:spacing w:before="0" w:after="0"/>
         <w:ind w:firstLine="0"/>
         <w:jc w:val="left"/>
         <w:rPr>
@@ -26571,7 +26445,7 @@
     <w:p>
       <w:pPr>
         <w:shd w:val="clear" w:color="auto" w:fill="1E1E1E"/>
-        <w:spacing w:before="0" w:after="0" w:line="285" w:lineRule="atLeast"/>
+        <w:spacing w:before="0" w:after="0"/>
         <w:ind w:firstLine="0"/>
         <w:jc w:val="left"/>
         <w:rPr>
@@ -26586,7 +26460,6 @@
           <w:color w:val="D4D4D4"/>
           <w:szCs w:val="26"/>
         </w:rPr>
-        <w:lastRenderedPageBreak/>
         <w:t>  </w:t>
       </w:r>
       <w:r>
@@ -26641,7 +26514,7 @@
     <w:p>
       <w:pPr>
         <w:shd w:val="clear" w:color="auto" w:fill="1E1E1E"/>
-        <w:spacing w:before="0" w:after="0" w:line="285" w:lineRule="atLeast"/>
+        <w:spacing w:before="0" w:after="0"/>
         <w:ind w:firstLine="0"/>
         <w:jc w:val="left"/>
         <w:rPr>
@@ -26662,7 +26535,7 @@
     <w:p>
       <w:pPr>
         <w:shd w:val="clear" w:color="auto" w:fill="1E1E1E"/>
-        <w:spacing w:before="0" w:after="0" w:line="285" w:lineRule="atLeast"/>
+        <w:spacing w:before="0" w:after="0"/>
         <w:ind w:firstLine="0"/>
         <w:jc w:val="left"/>
         <w:rPr>
@@ -26675,7 +26548,7 @@
     <w:p>
       <w:pPr>
         <w:shd w:val="clear" w:color="auto" w:fill="1E1E1E"/>
-        <w:spacing w:before="0" w:after="0" w:line="285" w:lineRule="atLeast"/>
+        <w:spacing w:before="0" w:after="0"/>
         <w:ind w:firstLine="0"/>
         <w:jc w:val="left"/>
         <w:rPr>
@@ -26720,7 +26593,7 @@
     <w:p>
       <w:pPr>
         <w:shd w:val="clear" w:color="auto" w:fill="1E1E1E"/>
-        <w:spacing w:before="0" w:after="0" w:line="285" w:lineRule="atLeast"/>
+        <w:spacing w:before="0" w:after="0"/>
         <w:ind w:firstLine="0"/>
         <w:jc w:val="left"/>
         <w:rPr>
@@ -26741,7 +26614,7 @@
     <w:p>
       <w:pPr>
         <w:shd w:val="clear" w:color="auto" w:fill="1E1E1E"/>
-        <w:spacing w:before="0" w:after="0" w:line="285" w:lineRule="atLeast"/>
+        <w:spacing w:before="0" w:after="0"/>
         <w:ind w:firstLine="0"/>
         <w:jc w:val="left"/>
         <w:rPr>
@@ -26754,7 +26627,7 @@
     <w:p>
       <w:pPr>
         <w:shd w:val="clear" w:color="auto" w:fill="1E1E1E"/>
-        <w:spacing w:before="0" w:after="0" w:line="285" w:lineRule="atLeast"/>
+        <w:spacing w:before="0" w:after="0"/>
         <w:ind w:firstLine="0"/>
         <w:jc w:val="left"/>
         <w:rPr>
@@ -26823,7 +26696,7 @@
     <w:p>
       <w:pPr>
         <w:shd w:val="clear" w:color="auto" w:fill="1E1E1E"/>
-        <w:spacing w:before="0" w:after="0" w:line="285" w:lineRule="atLeast"/>
+        <w:spacing w:before="0" w:after="0"/>
         <w:ind w:firstLine="0"/>
         <w:jc w:val="left"/>
         <w:rPr>
@@ -26844,7 +26717,7 @@
     <w:p>
       <w:pPr>
         <w:shd w:val="clear" w:color="auto" w:fill="1E1E1E"/>
-        <w:spacing w:before="0" w:after="0" w:line="285" w:lineRule="atLeast"/>
+        <w:spacing w:before="0" w:after="0"/>
         <w:ind w:firstLine="0"/>
         <w:jc w:val="left"/>
         <w:rPr>
@@ -26913,7 +26786,7 @@
     <w:p>
       <w:pPr>
         <w:shd w:val="clear" w:color="auto" w:fill="1E1E1E"/>
-        <w:spacing w:before="0" w:after="0" w:line="285" w:lineRule="atLeast"/>
+        <w:spacing w:before="0" w:after="0"/>
         <w:ind w:firstLine="0"/>
         <w:jc w:val="left"/>
         <w:rPr>
@@ -26998,7 +26871,7 @@
     <w:p>
       <w:pPr>
         <w:shd w:val="clear" w:color="auto" w:fill="1E1E1E"/>
-        <w:spacing w:before="0" w:after="0" w:line="285" w:lineRule="atLeast"/>
+        <w:spacing w:before="0" w:after="0"/>
         <w:ind w:firstLine="0"/>
         <w:jc w:val="left"/>
         <w:rPr>
@@ -27019,7 +26892,7 @@
     <w:p>
       <w:pPr>
         <w:shd w:val="clear" w:color="auto" w:fill="1E1E1E"/>
-        <w:spacing w:before="0" w:after="0" w:line="285" w:lineRule="atLeast"/>
+        <w:spacing w:before="0" w:after="0"/>
         <w:ind w:firstLine="0"/>
         <w:jc w:val="left"/>
         <w:rPr>
@@ -27104,7 +26977,7 @@
     <w:p>
       <w:pPr>
         <w:shd w:val="clear" w:color="auto" w:fill="1E1E1E"/>
-        <w:spacing w:before="0" w:after="0" w:line="285" w:lineRule="atLeast"/>
+        <w:spacing w:before="0" w:after="0"/>
         <w:ind w:firstLine="0"/>
         <w:jc w:val="left"/>
         <w:rPr>
@@ -27125,7 +26998,7 @@
     <w:p>
       <w:pPr>
         <w:shd w:val="clear" w:color="auto" w:fill="1E1E1E"/>
-        <w:spacing w:before="0" w:after="0" w:line="285" w:lineRule="atLeast"/>
+        <w:spacing w:before="0" w:after="0"/>
         <w:ind w:firstLine="0"/>
         <w:jc w:val="left"/>
         <w:rPr>
@@ -27146,7 +27019,7 @@
     <w:p>
       <w:pPr>
         <w:shd w:val="clear" w:color="auto" w:fill="1E1E1E"/>
-        <w:spacing w:before="0" w:after="0" w:line="285" w:lineRule="atLeast"/>
+        <w:spacing w:before="0" w:after="0"/>
         <w:ind w:firstLine="0"/>
         <w:jc w:val="left"/>
         <w:rPr>
@@ -27159,7 +27032,7 @@
     <w:p>
       <w:pPr>
         <w:shd w:val="clear" w:color="auto" w:fill="1E1E1E"/>
-        <w:spacing w:before="0" w:after="0" w:line="285" w:lineRule="atLeast"/>
+        <w:spacing w:before="0" w:after="0"/>
         <w:ind w:firstLine="0"/>
         <w:jc w:val="left"/>
         <w:rPr>
@@ -27236,7 +27109,7 @@
     <w:p>
       <w:pPr>
         <w:shd w:val="clear" w:color="auto" w:fill="1E1E1E"/>
-        <w:spacing w:before="0" w:after="0" w:line="285" w:lineRule="atLeast"/>
+        <w:spacing w:before="0" w:after="0"/>
         <w:ind w:firstLine="0"/>
         <w:jc w:val="left"/>
         <w:rPr>
@@ -27251,13 +27124,14 @@
           <w:color w:val="D4D4D4"/>
           <w:szCs w:val="26"/>
         </w:rPr>
+        <w:lastRenderedPageBreak/>
         <w:t>{</w:t>
       </w:r>
     </w:p>
     <w:p>
       <w:pPr>
         <w:shd w:val="clear" w:color="auto" w:fill="1E1E1E"/>
-        <w:spacing w:before="0" w:after="0" w:line="285" w:lineRule="atLeast"/>
+        <w:spacing w:before="0" w:after="0"/>
         <w:ind w:firstLine="0"/>
         <w:jc w:val="left"/>
         <w:rPr>
@@ -27310,7 +27184,7 @@
     <w:p>
       <w:pPr>
         <w:shd w:val="clear" w:color="auto" w:fill="1E1E1E"/>
-        <w:spacing w:before="0" w:after="0" w:line="285" w:lineRule="atLeast"/>
+        <w:spacing w:before="0" w:after="0"/>
         <w:ind w:firstLine="0"/>
         <w:jc w:val="left"/>
         <w:rPr>
@@ -27331,7 +27205,7 @@
     <w:p>
       <w:pPr>
         <w:shd w:val="clear" w:color="auto" w:fill="1E1E1E"/>
-        <w:spacing w:before="0" w:after="0" w:line="285" w:lineRule="atLeast"/>
+        <w:spacing w:before="0" w:after="0"/>
         <w:ind w:firstLine="0"/>
         <w:jc w:val="left"/>
         <w:rPr>
@@ -27384,7 +27258,7 @@
     <w:p>
       <w:pPr>
         <w:shd w:val="clear" w:color="auto" w:fill="1E1E1E"/>
-        <w:spacing w:before="0" w:after="0" w:line="285" w:lineRule="atLeast"/>
+        <w:spacing w:before="0" w:after="0"/>
         <w:ind w:firstLine="0"/>
         <w:jc w:val="left"/>
         <w:rPr>
@@ -27405,7 +27279,7 @@
     <w:p>
       <w:pPr>
         <w:shd w:val="clear" w:color="auto" w:fill="1E1E1E"/>
-        <w:spacing w:before="0" w:after="0" w:line="285" w:lineRule="atLeast"/>
+        <w:spacing w:before="0" w:after="0"/>
         <w:ind w:firstLine="0"/>
         <w:jc w:val="left"/>
         <w:rPr>
@@ -27474,7 +27348,7 @@
     <w:p>
       <w:pPr>
         <w:shd w:val="clear" w:color="auto" w:fill="1E1E1E"/>
-        <w:spacing w:before="0" w:after="0" w:line="285" w:lineRule="atLeast"/>
+        <w:spacing w:before="0" w:after="0"/>
         <w:ind w:firstLine="0"/>
         <w:jc w:val="left"/>
         <w:rPr>
@@ -27543,7 +27417,7 @@
     <w:p>
       <w:pPr>
         <w:shd w:val="clear" w:color="auto" w:fill="1E1E1E"/>
-        <w:spacing w:before="0" w:after="0" w:line="285" w:lineRule="atLeast"/>
+        <w:spacing w:before="0" w:after="0"/>
         <w:ind w:firstLine="0"/>
         <w:jc w:val="left"/>
         <w:rPr>
@@ -27564,7 +27438,7 @@
     <w:p>
       <w:pPr>
         <w:shd w:val="clear" w:color="auto" w:fill="1E1E1E"/>
-        <w:spacing w:before="0" w:after="0" w:line="285" w:lineRule="atLeast"/>
+        <w:spacing w:before="0" w:after="0"/>
         <w:ind w:firstLine="0"/>
         <w:jc w:val="left"/>
         <w:rPr>
@@ -27601,7 +27475,7 @@
     <w:p>
       <w:pPr>
         <w:shd w:val="clear" w:color="auto" w:fill="1E1E1E"/>
-        <w:spacing w:before="0" w:after="0" w:line="285" w:lineRule="atLeast"/>
+        <w:spacing w:before="0" w:after="0"/>
         <w:ind w:firstLine="0"/>
         <w:jc w:val="left"/>
         <w:rPr>
@@ -27654,7 +27528,7 @@
     <w:p>
       <w:pPr>
         <w:shd w:val="clear" w:color="auto" w:fill="1E1E1E"/>
-        <w:spacing w:before="0" w:after="0" w:line="285" w:lineRule="atLeast"/>
+        <w:spacing w:before="0" w:after="0"/>
         <w:ind w:firstLine="0"/>
         <w:jc w:val="left"/>
         <w:rPr>
@@ -27675,7 +27549,7 @@
     <w:p>
       <w:pPr>
         <w:shd w:val="clear" w:color="auto" w:fill="1E1E1E"/>
-        <w:spacing w:before="0" w:after="0" w:line="285" w:lineRule="atLeast"/>
+        <w:spacing w:before="0" w:after="0"/>
         <w:ind w:firstLine="0"/>
         <w:jc w:val="left"/>
         <w:rPr>
@@ -27744,7 +27618,7 @@
     <w:p>
       <w:pPr>
         <w:shd w:val="clear" w:color="auto" w:fill="1E1E1E"/>
-        <w:spacing w:before="0" w:after="0" w:line="285" w:lineRule="atLeast"/>
+        <w:spacing w:before="0" w:after="0"/>
         <w:ind w:firstLine="0"/>
         <w:jc w:val="left"/>
         <w:rPr>
@@ -27813,7 +27687,7 @@
     <w:p>
       <w:pPr>
         <w:shd w:val="clear" w:color="auto" w:fill="1E1E1E"/>
-        <w:spacing w:before="0" w:after="0" w:line="285" w:lineRule="atLeast"/>
+        <w:spacing w:before="0" w:after="0"/>
         <w:ind w:firstLine="0"/>
         <w:jc w:val="left"/>
         <w:rPr>
@@ -27834,7 +27708,7 @@
     <w:p>
       <w:pPr>
         <w:shd w:val="clear" w:color="auto" w:fill="1E1E1E"/>
-        <w:spacing w:before="0" w:after="0" w:line="285" w:lineRule="atLeast"/>
+        <w:spacing w:before="0" w:after="0"/>
         <w:ind w:firstLine="0"/>
         <w:jc w:val="left"/>
         <w:rPr>
@@ -27871,7 +27745,7 @@
     <w:p>
       <w:pPr>
         <w:shd w:val="clear" w:color="auto" w:fill="1E1E1E"/>
-        <w:spacing w:before="0" w:after="0" w:line="285" w:lineRule="atLeast"/>
+        <w:spacing w:before="0" w:after="0"/>
         <w:ind w:firstLine="0"/>
         <w:jc w:val="left"/>
         <w:rPr>
@@ -27924,7 +27798,7 @@
     <w:p>
       <w:pPr>
         <w:shd w:val="clear" w:color="auto" w:fill="1E1E1E"/>
-        <w:spacing w:before="0" w:after="0" w:line="285" w:lineRule="atLeast"/>
+        <w:spacing w:before="0" w:after="0"/>
         <w:ind w:firstLine="0"/>
         <w:jc w:val="left"/>
         <w:rPr>
@@ -27945,7 +27819,7 @@
     <w:p>
       <w:pPr>
         <w:shd w:val="clear" w:color="auto" w:fill="1E1E1E"/>
-        <w:spacing w:before="0" w:after="0" w:line="285" w:lineRule="atLeast"/>
+        <w:spacing w:before="0" w:after="0"/>
         <w:ind w:firstLine="0"/>
         <w:jc w:val="left"/>
         <w:rPr>
@@ -28014,7 +27888,7 @@
     <w:p>
       <w:pPr>
         <w:shd w:val="clear" w:color="auto" w:fill="1E1E1E"/>
-        <w:spacing w:before="0" w:after="0" w:line="285" w:lineRule="atLeast"/>
+        <w:spacing w:before="0" w:after="0"/>
         <w:ind w:firstLine="0"/>
         <w:jc w:val="left"/>
         <w:rPr>
@@ -28083,7 +27957,7 @@
     <w:p>
       <w:pPr>
         <w:shd w:val="clear" w:color="auto" w:fill="1E1E1E"/>
-        <w:spacing w:before="0" w:after="0" w:line="285" w:lineRule="atLeast"/>
+        <w:spacing w:before="0" w:after="0"/>
         <w:ind w:firstLine="0"/>
         <w:jc w:val="left"/>
         <w:rPr>
@@ -28104,7 +27978,7 @@
     <w:p>
       <w:pPr>
         <w:shd w:val="clear" w:color="auto" w:fill="1E1E1E"/>
-        <w:spacing w:before="0" w:after="0" w:line="285" w:lineRule="atLeast"/>
+        <w:spacing w:before="0" w:after="0"/>
         <w:ind w:firstLine="0"/>
         <w:jc w:val="left"/>
         <w:rPr>
@@ -28141,7 +28015,7 @@
     <w:p>
       <w:pPr>
         <w:shd w:val="clear" w:color="auto" w:fill="1E1E1E"/>
-        <w:spacing w:before="0" w:after="0" w:line="285" w:lineRule="atLeast"/>
+        <w:spacing w:before="0" w:after="0"/>
         <w:ind w:firstLine="0"/>
         <w:jc w:val="left"/>
         <w:rPr>
@@ -28194,7 +28068,7 @@
     <w:p>
       <w:pPr>
         <w:shd w:val="clear" w:color="auto" w:fill="1E1E1E"/>
-        <w:spacing w:before="0" w:after="0" w:line="285" w:lineRule="atLeast"/>
+        <w:spacing w:before="0" w:after="0"/>
         <w:ind w:firstLine="0"/>
         <w:jc w:val="left"/>
         <w:rPr>
@@ -28215,7 +28089,7 @@
     <w:p>
       <w:pPr>
         <w:shd w:val="clear" w:color="auto" w:fill="1E1E1E"/>
-        <w:spacing w:before="0" w:after="0" w:line="285" w:lineRule="atLeast"/>
+        <w:spacing w:before="0" w:after="0"/>
         <w:ind w:firstLine="0"/>
         <w:jc w:val="left"/>
         <w:rPr>
@@ -28284,7 +28158,7 @@
     <w:p>
       <w:pPr>
         <w:shd w:val="clear" w:color="auto" w:fill="1E1E1E"/>
-        <w:spacing w:before="0" w:after="0" w:line="285" w:lineRule="atLeast"/>
+        <w:spacing w:before="0" w:after="0"/>
         <w:ind w:firstLine="0"/>
         <w:jc w:val="left"/>
         <w:rPr>
@@ -28353,7 +28227,7 @@
     <w:p>
       <w:pPr>
         <w:shd w:val="clear" w:color="auto" w:fill="1E1E1E"/>
-        <w:spacing w:before="0" w:after="0" w:line="285" w:lineRule="atLeast"/>
+        <w:spacing w:before="0" w:after="0"/>
         <w:ind w:firstLine="0"/>
         <w:jc w:val="left"/>
         <w:rPr>
@@ -28374,7 +28248,7 @@
     <w:p>
       <w:pPr>
         <w:shd w:val="clear" w:color="auto" w:fill="1E1E1E"/>
-        <w:spacing w:before="0" w:after="0" w:line="285" w:lineRule="atLeast"/>
+        <w:spacing w:before="0" w:after="0"/>
         <w:ind w:firstLine="0"/>
         <w:jc w:val="left"/>
         <w:rPr>
@@ -28411,7 +28285,7 @@
     <w:p>
       <w:pPr>
         <w:shd w:val="clear" w:color="auto" w:fill="1E1E1E"/>
-        <w:spacing w:before="0" w:after="0" w:line="285" w:lineRule="atLeast"/>
+        <w:spacing w:before="0" w:after="0"/>
         <w:ind w:firstLine="0"/>
         <w:jc w:val="left"/>
         <w:rPr>
@@ -28432,7 +28306,7 @@
     <w:p>
       <w:pPr>
         <w:shd w:val="clear" w:color="auto" w:fill="1E1E1E"/>
-        <w:spacing w:before="0" w:after="0" w:line="285" w:lineRule="atLeast"/>
+        <w:spacing w:before="0" w:after="0"/>
         <w:ind w:firstLine="0"/>
         <w:jc w:val="left"/>
         <w:rPr>
@@ -28447,14 +28321,13 @@
           <w:color w:val="D4D4D4"/>
           <w:szCs w:val="26"/>
         </w:rPr>
-        <w:lastRenderedPageBreak/>
         <w:t>}</w:t>
       </w:r>
     </w:p>
     <w:p>
       <w:pPr>
         <w:shd w:val="clear" w:color="auto" w:fill="1E1E1E"/>
-        <w:spacing w:before="0" w:after="0" w:line="285" w:lineRule="atLeast"/>
+        <w:spacing w:before="0" w:after="0"/>
         <w:ind w:firstLine="0"/>
         <w:jc w:val="left"/>
         <w:rPr>
@@ -28598,7 +28471,7 @@
           <w:rPr>
             <w:noProof/>
           </w:rPr>
-          <w:t>ii</w:t>
+          <w:t>vii</w:t>
         </w:r>
         <w:r>
           <w:rPr>
@@ -28651,7 +28524,7 @@
           <w:rPr>
             <w:noProof/>
           </w:rPr>
-          <w:t>14</w:t>
+          <w:t>2</w:t>
         </w:r>
         <w:r>
           <w:rPr>
@@ -32657,6 +32530,7 @@
   <w:style w:type="paragraph" w:default="1" w:styleId="Normal">
     <w:name w:val="Normal"/>
     <w:qFormat/>
+    <w:rsid w:val="00384F2B"/>
   </w:style>
   <w:style w:type="paragraph" w:styleId="Heading1">
     <w:name w:val="heading 1"/>
@@ -33666,7 +33540,7 @@
 </file>
 
 <file path=customXml/itemProps1.xml><?xml version="1.0" encoding="utf-8"?>
-<ds:datastoreItem xmlns:ds="http://schemas.openxmlformats.org/officeDocument/2006/customXml" ds:itemID="{B199B3A9-6233-4CDC-B495-95973300513F}">
+<ds:datastoreItem xmlns:ds="http://schemas.openxmlformats.org/officeDocument/2006/customXml" ds:itemID="{CFF29ADF-A8D2-4D87-8EAA-71C3DA91EA40}">
   <ds:schemaRefs>
     <ds:schemaRef ds:uri="http://schemas.openxmlformats.org/officeDocument/2006/bibliography"/>
   </ds:schemaRefs>

</xml_diff>